<commit_message>
Ajout doc installation. #5
</commit_message>
<xml_diff>
--- a/docs/Projet OC PIZZA - Dossier de conception technique2.docx
+++ b/docs/Projet OC PIZZA - Dossier de conception technique2.docx
@@ -383,7 +383,7 @@
             <w:fldChar w:fldCharType="begin"/>
           </w:r>
           <w:r>
-            <w:instrText xml:space="preserve"> PAGEREF _Toc6447 </w:instrText>
+            <w:instrText xml:space="preserve"> PAGEREF _Toc20193 </w:instrText>
           </w:r>
           <w:r>
             <w:fldChar w:fldCharType="separate"/>
@@ -409,7 +409,7 @@
             <w:fldChar w:fldCharType="begin"/>
           </w:r>
           <w:r>
-            <w:instrText xml:space="preserve"> PAGEREF _Toc25782 </w:instrText>
+            <w:instrText xml:space="preserve"> PAGEREF _Toc12963 </w:instrText>
           </w:r>
           <w:r>
             <w:fldChar w:fldCharType="separate"/>
@@ -439,7 +439,7 @@
             <w:fldChar w:fldCharType="begin"/>
           </w:r>
           <w:r>
-            <w:instrText xml:space="preserve"> PAGEREF _Toc2494 </w:instrText>
+            <w:instrText xml:space="preserve"> PAGEREF _Toc7917 </w:instrText>
           </w:r>
           <w:r>
             <w:fldChar w:fldCharType="separate"/>
@@ -468,7 +468,7 @@
             <w:fldChar w:fldCharType="begin"/>
           </w:r>
           <w:r>
-            <w:instrText xml:space="preserve"> PAGEREF _Toc18302 </w:instrText>
+            <w:instrText xml:space="preserve"> PAGEREF _Toc9996 </w:instrText>
           </w:r>
           <w:r>
             <w:fldChar w:fldCharType="separate"/>
@@ -498,7 +498,7 @@
             <w:fldChar w:fldCharType="begin"/>
           </w:r>
           <w:r>
-            <w:instrText xml:space="preserve"> PAGEREF _Toc31908 </w:instrText>
+            <w:instrText xml:space="preserve"> PAGEREF _Toc11433 </w:instrText>
           </w:r>
           <w:r>
             <w:fldChar w:fldCharType="separate"/>
@@ -531,7 +531,7 @@
             <w:fldChar w:fldCharType="begin"/>
           </w:r>
           <w:r>
-            <w:instrText xml:space="preserve"> PAGEREF _Toc29488 </w:instrText>
+            <w:instrText xml:space="preserve"> PAGEREF _Toc29459 </w:instrText>
           </w:r>
           <w:r>
             <w:fldChar w:fldCharType="separate"/>
@@ -557,7 +557,7 @@
             <w:fldChar w:fldCharType="begin"/>
           </w:r>
           <w:r>
-            <w:instrText xml:space="preserve"> PAGEREF _Toc27141 </w:instrText>
+            <w:instrText xml:space="preserve"> PAGEREF _Toc18052 </w:instrText>
           </w:r>
           <w:r>
             <w:fldChar w:fldCharType="separate"/>
@@ -587,7 +587,7 @@
             <w:fldChar w:fldCharType="begin"/>
           </w:r>
           <w:r>
-            <w:instrText xml:space="preserve"> PAGEREF _Toc24774 </w:instrText>
+            <w:instrText xml:space="preserve"> PAGEREF _Toc4821 </w:instrText>
           </w:r>
           <w:r>
             <w:fldChar w:fldCharType="separate"/>
@@ -627,7 +627,7 @@
             <w:fldChar w:fldCharType="begin"/>
           </w:r>
           <w:r>
-            <w:instrText xml:space="preserve"> PAGEREF _Toc27319 </w:instrText>
+            <w:instrText xml:space="preserve"> PAGEREF _Toc27110 </w:instrText>
           </w:r>
           <w:r>
             <w:fldChar w:fldCharType="separate"/>
@@ -661,7 +661,7 @@
             <w:fldChar w:fldCharType="begin"/>
           </w:r>
           <w:r>
-            <w:instrText xml:space="preserve"> PAGEREF _Toc17021 </w:instrText>
+            <w:instrText xml:space="preserve"> PAGEREF _Toc16593 </w:instrText>
           </w:r>
           <w:r>
             <w:fldChar w:fldCharType="separate"/>
@@ -705,7 +705,7 @@
             <w:fldChar w:fldCharType="begin"/>
           </w:r>
           <w:r>
-            <w:instrText xml:space="preserve"> PAGEREF _Toc22991 </w:instrText>
+            <w:instrText xml:space="preserve"> PAGEREF _Toc14121 </w:instrText>
           </w:r>
           <w:r>
             <w:fldChar w:fldCharType="separate"/>
@@ -742,7 +742,7 @@
             <w:fldChar w:fldCharType="begin"/>
           </w:r>
           <w:r>
-            <w:instrText xml:space="preserve"> PAGEREF _Toc31130 </w:instrText>
+            <w:instrText xml:space="preserve"> PAGEREF _Toc29830 </w:instrText>
           </w:r>
           <w:r>
             <w:fldChar w:fldCharType="separate"/>
@@ -768,7 +768,7 @@
             <w:fldChar w:fldCharType="begin"/>
           </w:r>
           <w:r>
-            <w:instrText xml:space="preserve"> PAGEREF _Toc25570 </w:instrText>
+            <w:instrText xml:space="preserve"> PAGEREF _Toc26159 </w:instrText>
           </w:r>
           <w:r>
             <w:fldChar w:fldCharType="separate"/>
@@ -798,13 +798,13 @@
             <w:fldChar w:fldCharType="begin"/>
           </w:r>
           <w:r>
-            <w:instrText xml:space="preserve"> PAGEREF _Toc5949 </w:instrText>
+            <w:instrText xml:space="preserve"> PAGEREF _Toc13098 </w:instrText>
           </w:r>
           <w:r>
             <w:fldChar w:fldCharType="separate"/>
           </w:r>
           <w:r>
-            <w:t>12</w:t>
+            <w:t>13</w:t>
           </w:r>
           <w:r>
             <w:fldChar w:fldCharType="end"/>
@@ -824,7 +824,7 @@
             <w:fldChar w:fldCharType="begin"/>
           </w:r>
           <w:r>
-            <w:instrText xml:space="preserve"> PAGEREF _Toc30984 </w:instrText>
+            <w:instrText xml:space="preserve"> PAGEREF _Toc18631 </w:instrText>
           </w:r>
           <w:r>
             <w:fldChar w:fldCharType="separate"/>
@@ -885,8 +885,8 @@
       </w:pPr>
       <w:bookmarkStart w:id="0" w:name="__RefHeading___Toc6971_1673423559"/>
       <w:bookmarkEnd w:id="0"/>
-      <w:bookmarkStart w:id="1" w:name="_Toc10110"/>
-      <w:bookmarkStart w:id="2" w:name="_Toc6447"/>
+      <w:bookmarkStart w:id="1" w:name="_Toc20193"/>
+      <w:bookmarkStart w:id="2" w:name="_Toc10110"/>
       <w:r>
         <w:rPr>
           <w:color w:val="FFFFFF"/>
@@ -1429,7 +1429,7 @@
       <w:bookmarkStart w:id="3" w:name="__RefHeading___Toc6973_1673423559"/>
       <w:bookmarkEnd w:id="3"/>
       <w:bookmarkStart w:id="4" w:name="_Toc2171"/>
-      <w:bookmarkStart w:id="5" w:name="_Toc25782"/>
+      <w:bookmarkStart w:id="5" w:name="_Toc12963"/>
       <w:r>
         <w:t>Introduction</w:t>
       </w:r>
@@ -1446,7 +1446,7 @@
       <w:bookmarkStart w:id="6" w:name="__RefHeading___Toc6975_1673423559"/>
       <w:bookmarkEnd w:id="6"/>
       <w:bookmarkStart w:id="7" w:name="_Toc27964"/>
-      <w:bookmarkStart w:id="8" w:name="_Toc2494"/>
+      <w:bookmarkStart w:id="8" w:name="_Toc7917"/>
       <w:r>
         <w:t>Objet du document</w:t>
       </w:r>
@@ -1522,10 +1522,11 @@
         <w:pStyle w:val="4"/>
         <w:bidi w:val="0"/>
         <w:spacing w:before="0" w:after="120"/>
+        <w:ind w:firstLine="220"/>
         <w:jc w:val="both"/>
       </w:pPr>
       <w:r>
-        <w:t xml:space="preserve">    • </w:t>
+        <w:t xml:space="preserve">• </w:t>
       </w:r>
       <w:r>
         <w:rPr>
@@ -1550,8 +1551,8 @@
       </w:pPr>
       <w:bookmarkStart w:id="9" w:name="__RefHeading___Toc6977_1673423559"/>
       <w:bookmarkEnd w:id="9"/>
-      <w:bookmarkStart w:id="10" w:name="_Toc0"/>
-      <w:bookmarkStart w:id="11" w:name="_Toc18302"/>
+      <w:bookmarkStart w:id="10" w:name="_Toc9996"/>
+      <w:bookmarkStart w:id="11" w:name="_Toc0"/>
       <w:r>
         <w:rPr>
           <w:rFonts w:eastAsia="DejaVu Sans" w:cs="DejaVu Sans"/>
@@ -1571,7 +1572,7 @@
       <w:bookmarkStart w:id="12" w:name="__RefHeading___Toc6979_1673423559"/>
       <w:bookmarkEnd w:id="12"/>
       <w:bookmarkStart w:id="13" w:name="_Toc15374"/>
-      <w:bookmarkStart w:id="14" w:name="_Toc31908"/>
+      <w:bookmarkStart w:id="14" w:name="_Toc11433"/>
       <w:r>
         <w:t>Référentiel</w:t>
       </w:r>
@@ -2485,23 +2486,7 @@
           <w:b w:val="0"/>
           <w:sz w:val="22"/>
         </w:rPr>
-        <w:t>en fonction des propriétés renseignées ou non dans l’entité ‘person’. Quel que soit son état, elle peut déclencher le processus de commande. Dans le cas  d’un visiteur, la complétion des propriétés sera requise à la validation de la commande.</w:t>
-      </w:r>
-      <w:r>
-        <w:rPr>
-          <w:rFonts w:eastAsia="DejaVu Sans" w:cs="DejaVu Sans"/>
-          <w:b w:val="0"/>
-          <w:sz w:val="22"/>
-        </w:rPr>
-        <w:br w:type="textWrapping"/>
-      </w:r>
-      <w:r>
-        <w:rPr>
-          <w:rFonts w:eastAsia="DejaVu Sans" w:cs="DejaVu Sans"/>
-          <w:b w:val="0"/>
-          <w:sz w:val="22"/>
-        </w:rPr>
-        <w:t>Une personne peut stocker un nombre limité d’</w:t>
+        <w:t>en fonction des propriétés renseignées ou non dans l’entité ‘</w:t>
       </w:r>
       <w:r>
         <w:rPr>
@@ -2510,6 +2495,39 @@
           <w:bCs/>
           <w:sz w:val="22"/>
         </w:rPr>
+        <w:t>person</w:t>
+      </w:r>
+      <w:r>
+        <w:rPr>
+          <w:rFonts w:eastAsia="DejaVu Sans" w:cs="DejaVu Sans"/>
+          <w:b w:val="0"/>
+          <w:sz w:val="22"/>
+        </w:rPr>
+        <w:t>’. Quel que soit son état, elle peut déclencher le processus de commande. Dans le cas  d’un visiteur, la complétion des propriétés sera requise à la validation de la commande.</w:t>
+      </w:r>
+      <w:r>
+        <w:rPr>
+          <w:rFonts w:eastAsia="DejaVu Sans" w:cs="DejaVu Sans"/>
+          <w:b w:val="0"/>
+          <w:sz w:val="22"/>
+        </w:rPr>
+        <w:br w:type="textWrapping"/>
+      </w:r>
+      <w:r>
+        <w:rPr>
+          <w:rFonts w:eastAsia="DejaVu Sans" w:cs="DejaVu Sans"/>
+          <w:b w:val="0"/>
+          <w:sz w:val="22"/>
+        </w:rPr>
+        <w:t>Une personne peut stocker un nombre limité d’</w:t>
+      </w:r>
+      <w:r>
+        <w:rPr>
+          <w:rFonts w:eastAsia="DejaVu Sans" w:cs="DejaVu Sans"/>
+          <w:b/>
+          <w:bCs/>
+          <w:sz w:val="22"/>
+        </w:rPr>
         <w:t>adresses</w:t>
       </w:r>
       <w:r>
@@ -2560,8 +2578,19 @@
           <w:i/>
           <w:iCs/>
           <w:sz w:val="22"/>
-        </w:rPr>
-        <w:t>Note:</w:t>
+          <w:u w:val="single"/>
+        </w:rPr>
+        <w:t>Note</w:t>
+      </w:r>
+      <w:r>
+        <w:rPr>
+          <w:rFonts w:eastAsia="DejaVu Sans" w:cs="DejaVu Sans"/>
+          <w:b w:val="0"/>
+          <w:i/>
+          <w:iCs/>
+          <w:sz w:val="22"/>
+        </w:rPr>
+        <w:t>:</w:t>
       </w:r>
       <w:r>
         <w:rPr>
@@ -2577,24 +2606,412 @@
           <w:b w:val="0"/>
           <w:sz w:val="22"/>
         </w:rPr>
-        <w:t>Les classes ‘person’ et ‘employee’ auraient pu être regroupées au sein d’une même entité générique, Néanmoins nous avons intentionnellement séparé les représentations de ces objets car ils appartiennent à deux domaines différents. En conséquence, ces tables doivent être manipulées indépendamment car elles ont des finalités distinctes.  (par ex: on ne va pas faire de campagne promotionnelle pour les salariés de la pizzeria. Réciproquement les clients ne doivent pas être mélangés avec les  accédants au back office pour des raisons de  sécurité)</w:t>
+        <w:t>Les classes ‘</w:t>
       </w:r>
       <w:r>
         <w:rPr>
           <w:rFonts w:hint="default" w:eastAsia="DejaVu Sans"/>
-          <w:b w:val="0"/>
-          <w:sz w:val="22"/>
-          <w:lang w:val="fr-FR"/>
-        </w:rPr>
-        <w:t>.</w:t>
-      </w:r>
-      <w:r>
-        <w:rPr>
-          <w:rFonts w:eastAsia="DejaVu Sans" w:cs="DejaVu Sans"/>
+          <w:b/>
+          <w:bCs/>
+          <w:sz w:val="22"/>
+        </w:rPr>
+        <w:t>person</w:t>
+      </w:r>
+      <w:r>
+        <w:rPr>
+          <w:rFonts w:hint="default" w:eastAsia="DejaVu Sans"/>
+          <w:b w:val="0"/>
+          <w:sz w:val="22"/>
+        </w:rPr>
+        <w:t>’ et ‘</w:t>
+      </w:r>
+      <w:r>
+        <w:rPr>
+          <w:rFonts w:hint="default" w:eastAsia="DejaVu Sans"/>
+          <w:b/>
+          <w:bCs/>
+          <w:sz w:val="22"/>
+        </w:rPr>
+        <w:t>employee</w:t>
+      </w:r>
+      <w:r>
+        <w:rPr>
+          <w:rFonts w:hint="default" w:eastAsia="DejaVu Sans"/>
+          <w:b w:val="0"/>
+          <w:sz w:val="22"/>
+        </w:rPr>
+        <w:t>’ auraient pu être regroupées au sein d’une même entité générique</w:t>
+      </w:r>
+      <w:r>
+        <w:rPr>
+          <w:rFonts w:hint="default" w:eastAsia="DejaVu Sans"/>
+          <w:b w:val="0"/>
+          <w:sz w:val="22"/>
+          <w:lang w:val="fr-FR"/>
+        </w:rPr>
+        <w:t xml:space="preserve">. </w:t>
+      </w:r>
+      <w:r>
+        <w:rPr>
+          <w:rFonts w:hint="default" w:eastAsia="DejaVu Sans"/>
+          <w:b w:val="0"/>
+          <w:sz w:val="22"/>
+        </w:rPr>
+        <w:t>Néanmoins nous avons intentionnellement séparé ces objets</w:t>
+      </w:r>
+      <w:r>
+        <w:rPr>
+          <w:rFonts w:hint="default" w:eastAsia="DejaVu Sans"/>
+          <w:b w:val="0"/>
+          <w:sz w:val="22"/>
+          <w:lang w:val="fr-FR"/>
+        </w:rPr>
+        <w:t xml:space="preserve"> dans notre modèle. En effet,</w:t>
+      </w:r>
+      <w:r>
+        <w:rPr>
+          <w:rFonts w:hint="default" w:eastAsia="DejaVu Sans"/>
           <w:b w:val="0"/>
           <w:sz w:val="22"/>
         </w:rPr>
         <w:t xml:space="preserve"> </w:t>
+      </w:r>
+      <w:r>
+        <w:rPr>
+          <w:rFonts w:hint="default" w:eastAsia="DejaVu Sans"/>
+          <w:b w:val="0"/>
+          <w:sz w:val="22"/>
+          <w:lang w:val="fr-FR"/>
+        </w:rPr>
+        <w:t>les entités caractérisées</w:t>
+      </w:r>
+      <w:r>
+        <w:rPr>
+          <w:rFonts w:hint="default" w:eastAsia="DejaVu Sans"/>
+          <w:b w:val="0"/>
+          <w:sz w:val="22"/>
+        </w:rPr>
+        <w:t xml:space="preserve"> </w:t>
+      </w:r>
+      <w:r>
+        <w:rPr>
+          <w:rFonts w:hint="default" w:eastAsia="DejaVu Sans"/>
+          <w:b w:val="0"/>
+          <w:sz w:val="22"/>
+          <w:lang w:val="fr-FR"/>
+        </w:rPr>
+        <w:t>évoluent</w:t>
+      </w:r>
+      <w:r>
+        <w:rPr>
+          <w:rFonts w:hint="default" w:eastAsia="DejaVu Sans"/>
+          <w:b w:val="0"/>
+          <w:sz w:val="22"/>
+        </w:rPr>
+        <w:t xml:space="preserve"> </w:t>
+      </w:r>
+      <w:r>
+        <w:rPr>
+          <w:rFonts w:hint="default" w:eastAsia="DejaVu Sans"/>
+          <w:b w:val="0"/>
+          <w:sz w:val="22"/>
+          <w:lang w:val="fr-FR"/>
+        </w:rPr>
+        <w:t>dans</w:t>
+      </w:r>
+      <w:r>
+        <w:rPr>
+          <w:rFonts w:hint="default" w:eastAsia="DejaVu Sans"/>
+          <w:b w:val="0"/>
+          <w:sz w:val="22"/>
+        </w:rPr>
+        <w:t xml:space="preserve"> deux </w:t>
+      </w:r>
+      <w:r>
+        <w:rPr>
+          <w:rFonts w:hint="default" w:eastAsia="DejaVu Sans"/>
+          <w:b w:val="0"/>
+          <w:sz w:val="22"/>
+          <w:lang w:val="fr-FR"/>
+        </w:rPr>
+        <w:t>contextes</w:t>
+      </w:r>
+      <w:r>
+        <w:rPr>
+          <w:rFonts w:hint="default" w:eastAsia="DejaVu Sans"/>
+          <w:b w:val="0"/>
+          <w:sz w:val="22"/>
+        </w:rPr>
+        <w:t xml:space="preserve"> </w:t>
+      </w:r>
+      <w:r>
+        <w:rPr>
+          <w:rFonts w:hint="default" w:eastAsia="DejaVu Sans"/>
+          <w:b w:val="0"/>
+          <w:sz w:val="22"/>
+          <w:lang w:val="fr-FR"/>
+        </w:rPr>
+        <w:t xml:space="preserve">d’exploitation distincts, pour </w:t>
+      </w:r>
+      <w:r>
+        <w:rPr>
+          <w:rFonts w:hint="default" w:eastAsia="DejaVu Sans"/>
+          <w:b w:val="0"/>
+          <w:sz w:val="22"/>
+        </w:rPr>
+        <w:t>des finalités distincte</w:t>
+      </w:r>
+      <w:r>
+        <w:rPr>
+          <w:rFonts w:hint="default" w:eastAsia="DejaVu Sans"/>
+          <w:b w:val="0"/>
+          <w:sz w:val="22"/>
+          <w:lang w:val="fr-FR"/>
+        </w:rPr>
+        <w:t>s</w:t>
+      </w:r>
+      <w:r>
+        <w:rPr>
+          <w:rFonts w:hint="default" w:eastAsia="DejaVu Sans"/>
+          <w:b w:val="0"/>
+          <w:sz w:val="22"/>
+        </w:rPr>
+        <w:t xml:space="preserve">. En conséquence, </w:t>
+      </w:r>
+      <w:r>
+        <w:rPr>
+          <w:rFonts w:hint="default" w:eastAsia="DejaVu Sans"/>
+          <w:b w:val="0"/>
+          <w:sz w:val="22"/>
+          <w:lang w:val="fr-FR"/>
+        </w:rPr>
+        <w:t>l</w:t>
+      </w:r>
+      <w:r>
+        <w:rPr>
+          <w:rFonts w:hint="default" w:eastAsia="DejaVu Sans"/>
+          <w:b w:val="0"/>
+          <w:sz w:val="22"/>
+        </w:rPr>
+        <w:t xml:space="preserve">es tables doivent être manipulées indépendamment.  </w:t>
+      </w:r>
+      <w:r>
+        <w:rPr>
+          <w:rFonts w:hint="default" w:eastAsia="DejaVu Sans"/>
+          <w:b w:val="0"/>
+          <w:sz w:val="22"/>
+          <w:lang w:val="fr-FR"/>
+        </w:rPr>
+        <w:t>Exemple métier : une</w:t>
+      </w:r>
+      <w:r>
+        <w:rPr>
+          <w:rFonts w:hint="default" w:eastAsia="DejaVu Sans"/>
+          <w:b w:val="0"/>
+          <w:sz w:val="22"/>
+        </w:rPr>
+        <w:t xml:space="preserve"> campagne </w:t>
+      </w:r>
+      <w:r>
+        <w:rPr>
+          <w:rFonts w:hint="default" w:eastAsia="DejaVu Sans"/>
+          <w:b w:val="0"/>
+          <w:sz w:val="22"/>
+          <w:lang w:val="fr-FR"/>
+        </w:rPr>
+        <w:t xml:space="preserve">commerciale </w:t>
+      </w:r>
+      <w:r>
+        <w:rPr>
+          <w:rFonts w:hint="default" w:eastAsia="DejaVu Sans"/>
+          <w:b w:val="0"/>
+          <w:sz w:val="22"/>
+        </w:rPr>
+        <w:t xml:space="preserve">promotionnelle </w:t>
+      </w:r>
+      <w:r>
+        <w:rPr>
+          <w:rFonts w:hint="default" w:eastAsia="DejaVu Sans"/>
+          <w:b w:val="0"/>
+          <w:sz w:val="22"/>
+          <w:lang w:val="fr-FR"/>
+        </w:rPr>
+        <w:t xml:space="preserve">n’a pas de sens pour </w:t>
+      </w:r>
+      <w:r>
+        <w:rPr>
+          <w:rFonts w:hint="default" w:eastAsia="DejaVu Sans"/>
+          <w:b w:val="0"/>
+          <w:sz w:val="22"/>
+        </w:rPr>
+        <w:t xml:space="preserve">les </w:t>
+      </w:r>
+      <w:r>
+        <w:rPr>
+          <w:rFonts w:hint="default" w:eastAsia="DejaVu Sans"/>
+          <w:b/>
+          <w:bCs/>
+          <w:sz w:val="22"/>
+          <w:lang w:val="fr-FR"/>
+        </w:rPr>
+        <w:t xml:space="preserve">employés </w:t>
+      </w:r>
+      <w:r>
+        <w:rPr>
+          <w:rFonts w:hint="default" w:eastAsia="DejaVu Sans"/>
+          <w:b w:val="0"/>
+          <w:sz w:val="22"/>
+        </w:rPr>
+        <w:t>d</w:t>
+      </w:r>
+      <w:r>
+        <w:rPr>
+          <w:rFonts w:hint="default" w:eastAsia="DejaVu Sans"/>
+          <w:b w:val="0"/>
+          <w:sz w:val="22"/>
+          <w:lang w:val="fr-FR"/>
+        </w:rPr>
+        <w:t>’une</w:t>
+      </w:r>
+      <w:r>
+        <w:rPr>
+          <w:rFonts w:hint="default" w:eastAsia="DejaVu Sans"/>
+          <w:b w:val="0"/>
+          <w:sz w:val="22"/>
+        </w:rPr>
+        <w:t xml:space="preserve"> </w:t>
+      </w:r>
+      <w:r>
+        <w:rPr>
+          <w:rFonts w:hint="default" w:eastAsia="DejaVu Sans"/>
+          <w:b/>
+          <w:bCs/>
+          <w:sz w:val="22"/>
+        </w:rPr>
+        <w:t>pizzeria</w:t>
+      </w:r>
+      <w:r>
+        <w:rPr>
+          <w:rFonts w:hint="default" w:eastAsia="DejaVu Sans"/>
+          <w:b w:val="0"/>
+          <w:sz w:val="22"/>
+        </w:rPr>
+        <w:t xml:space="preserve">. </w:t>
+      </w:r>
+      <w:r>
+        <w:rPr>
+          <w:rFonts w:hint="default" w:eastAsia="DejaVu Sans"/>
+          <w:b w:val="0"/>
+          <w:sz w:val="22"/>
+          <w:lang w:val="fr-FR"/>
+        </w:rPr>
+        <w:t>Par ailleurs,</w:t>
+      </w:r>
+      <w:r>
+        <w:rPr>
+          <w:rFonts w:hint="default" w:eastAsia="DejaVu Sans"/>
+          <w:b w:val="0"/>
+          <w:sz w:val="22"/>
+        </w:rPr>
+        <w:t xml:space="preserve"> </w:t>
+      </w:r>
+      <w:r>
+        <w:rPr>
+          <w:rFonts w:hint="default" w:eastAsia="DejaVu Sans"/>
+          <w:b w:val="0"/>
+          <w:sz w:val="22"/>
+          <w:lang w:val="fr-FR"/>
+        </w:rPr>
+        <w:t xml:space="preserve">le mix de concept entre le </w:t>
+      </w:r>
+      <w:r>
+        <w:rPr>
+          <w:rFonts w:hint="default" w:eastAsia="DejaVu Sans"/>
+          <w:b/>
+          <w:bCs/>
+          <w:sz w:val="22"/>
+          <w:lang w:val="fr-FR"/>
+        </w:rPr>
+        <w:t xml:space="preserve">client </w:t>
+      </w:r>
+      <w:r>
+        <w:rPr>
+          <w:rFonts w:hint="default" w:eastAsia="DejaVu Sans"/>
+          <w:b w:val="0"/>
+          <w:sz w:val="22"/>
+          <w:lang w:val="fr-FR"/>
+        </w:rPr>
+        <w:t>final et l’</w:t>
+      </w:r>
+      <w:r>
+        <w:rPr>
+          <w:rFonts w:hint="default" w:eastAsia="DejaVu Sans"/>
+          <w:b w:val="0"/>
+          <w:sz w:val="22"/>
+        </w:rPr>
+        <w:t>accédant au back</w:t>
+      </w:r>
+      <w:r>
+        <w:rPr>
+          <w:rFonts w:hint="default" w:eastAsia="DejaVu Sans"/>
+          <w:b w:val="0"/>
+          <w:sz w:val="22"/>
+          <w:lang w:val="fr-FR"/>
+        </w:rPr>
+        <w:t>-</w:t>
+      </w:r>
+      <w:r>
+        <w:rPr>
+          <w:rFonts w:hint="default" w:eastAsia="DejaVu Sans"/>
+          <w:b w:val="0"/>
+          <w:sz w:val="22"/>
+        </w:rPr>
+        <w:t>office</w:t>
+      </w:r>
+      <w:r>
+        <w:rPr>
+          <w:rFonts w:hint="default" w:eastAsia="DejaVu Sans"/>
+          <w:b w:val="0"/>
+          <w:sz w:val="22"/>
+          <w:lang w:val="fr-FR"/>
+        </w:rPr>
+        <w:t xml:space="preserve"> (</w:t>
+      </w:r>
+      <w:r>
+        <w:rPr>
+          <w:rFonts w:hint="default" w:eastAsia="DejaVu Sans"/>
+          <w:b/>
+          <w:bCs/>
+          <w:sz w:val="22"/>
+          <w:lang w:val="fr-FR"/>
+        </w:rPr>
+        <w:t xml:space="preserve">manager </w:t>
+      </w:r>
+      <w:r>
+        <w:rPr>
+          <w:rFonts w:hint="default" w:eastAsia="DejaVu Sans"/>
+          <w:b w:val="0"/>
+          <w:sz w:val="22"/>
+          <w:lang w:val="fr-FR"/>
+        </w:rPr>
+        <w:t xml:space="preserve">et autres comptes privilégiés) n’est pas cohérent sur le plan </w:t>
+      </w:r>
+      <w:r>
+        <w:rPr>
+          <w:rFonts w:hint="default" w:eastAsia="DejaVu Sans"/>
+          <w:b w:val="0"/>
+          <w:sz w:val="22"/>
+        </w:rPr>
+        <w:t>sécurit</w:t>
+      </w:r>
+      <w:r>
+        <w:rPr>
+          <w:rFonts w:hint="default" w:eastAsia="DejaVu Sans"/>
+          <w:b w:val="0"/>
+          <w:sz w:val="22"/>
+          <w:lang w:val="fr-FR"/>
+        </w:rPr>
+        <w:t>aire.</w:t>
       </w:r>
       <w:r>
         <w:rPr>
@@ -2682,7 +3099,7 @@
           <wp:inline distT="0" distB="0" distL="114300" distR="114300">
             <wp:extent cx="6114415" cy="5249545"/>
             <wp:effectExtent l="0" t="0" r="635" b="8255"/>
-            <wp:docPr id="13" name="Image 13" descr="CD_P6_b"/>
+            <wp:docPr id="18" name="Image 18" descr="CD_P6_b"/>
             <wp:cNvGraphicFramePr>
               <a:graphicFrameLocks xmlns:a="http://schemas.openxmlformats.org/drawingml/2006/main" noChangeAspect="1"/>
             </wp:cNvGraphicFramePr>
@@ -2690,7 +3107,7 @@
               <a:graphicData uri="http://schemas.openxmlformats.org/drawingml/2006/picture">
                 <pic:pic xmlns:pic="http://schemas.openxmlformats.org/drawingml/2006/picture">
                   <pic:nvPicPr>
-                    <pic:cNvPr id="13" name="Image 13" descr="CD_P6_b"/>
+                    <pic:cNvPr id="18" name="Image 18" descr="CD_P6_b"/>
                     <pic:cNvPicPr>
                       <a:picLocks noChangeAspect="1"/>
                     </pic:cNvPicPr>
@@ -2729,6 +3146,10 @@
         <w:bidi w:val="0"/>
         <w:spacing w:before="240" w:after="120"/>
         <w:jc w:val="left"/>
+        <w:rPr>
+          <w:rFonts w:hint="default"/>
+          <w:lang w:val="fr-FR"/>
+        </w:rPr>
       </w:pPr>
       <w:r>
         <w:rPr>
@@ -2829,15 +3250,15 @@
           <w:bCs/>
           <w:sz w:val="22"/>
         </w:rPr>
-        <w:t xml:space="preserve">facture </w:t>
-      </w:r>
-      <w:r>
-        <w:rPr>
-          <w:rFonts w:eastAsia="DejaVu Sans" w:cs="DejaVu Sans"/>
-          <w:b w:val="0"/>
-          <w:sz w:val="22"/>
-        </w:rPr>
-        <w:t xml:space="preserve">(invoice) sera attachée à cette </w:t>
+        <w:t>facture (invoice</w:t>
+      </w:r>
+      <w:r>
+        <w:rPr>
+          <w:rFonts w:eastAsia="DejaVu Sans" w:cs="DejaVu Sans"/>
+          <w:b w:val="0"/>
+          <w:sz w:val="22"/>
+        </w:rPr>
+        <w:t xml:space="preserve">) sera attachée à cette </w:t>
       </w:r>
       <w:r>
         <w:rPr>
@@ -2854,7 +3275,7 @@
           <w:b w:val="0"/>
           <w:sz w:val="22"/>
         </w:rPr>
-        <w:t xml:space="preserve">(nous laissons la possibilité d’affecter plusieurs commandes à une facture). Une commande comprend de 0 à plusieurs </w:t>
+        <w:t xml:space="preserve">(nous laissons la possibilité d’affecter plusieurs </w:t>
       </w:r>
       <w:r>
         <w:rPr>
@@ -2863,31 +3284,15 @@
           <w:bCs/>
           <w:sz w:val="22"/>
         </w:rPr>
-        <w:t>éléments de menu</w:t>
-      </w:r>
-      <w:r>
-        <w:rPr>
-          <w:rFonts w:eastAsia="DejaVu Sans" w:cs="DejaVu Sans"/>
-          <w:b w:val="0"/>
-          <w:sz w:val="22"/>
-        </w:rPr>
-        <w:t xml:space="preserve"> (menus items ou plat).</w:t>
-      </w:r>
-      <w:r>
-        <w:rPr>
-          <w:rFonts w:eastAsia="DejaVu Sans" w:cs="DejaVu Sans"/>
-          <w:b w:val="0"/>
-          <w:sz w:val="22"/>
-        </w:rPr>
-        <w:br w:type="textWrapping"/>
-      </w:r>
-      <w:r>
-        <w:rPr>
-          <w:rFonts w:eastAsia="DejaVu Sans" w:cs="DejaVu Sans"/>
-          <w:b w:val="0"/>
-          <w:sz w:val="22"/>
-        </w:rPr>
-        <w:t xml:space="preserve">Un élément de menu est défini par une ou plusieurs </w:t>
+        <w:t>commandes</w:t>
+      </w:r>
+      <w:r>
+        <w:rPr>
+          <w:rFonts w:eastAsia="DejaVu Sans" w:cs="DejaVu Sans"/>
+          <w:b w:val="0"/>
+          <w:sz w:val="22"/>
+        </w:rPr>
+        <w:t xml:space="preserve"> à une </w:t>
       </w:r>
       <w:r>
         <w:rPr>
@@ -2896,15 +3301,15 @@
           <w:bCs/>
           <w:sz w:val="22"/>
         </w:rPr>
-        <w:t>recette</w:t>
-      </w:r>
-      <w:r>
-        <w:rPr>
-          <w:rFonts w:eastAsia="DejaVu Sans" w:cs="DejaVu Sans"/>
-          <w:b w:val="0"/>
-          <w:sz w:val="22"/>
-        </w:rPr>
-        <w:t xml:space="preserve">(s) (recipe) qui comprend la description et le temps de la préparation. Une recette est composée de plusieurs </w:t>
+        <w:t>facture</w:t>
+      </w:r>
+      <w:r>
+        <w:rPr>
+          <w:rFonts w:eastAsia="DejaVu Sans" w:cs="DejaVu Sans"/>
+          <w:b w:val="0"/>
+          <w:sz w:val="22"/>
+        </w:rPr>
+        <w:t xml:space="preserve">). Une commande comprend de 0 à plusieurs </w:t>
       </w:r>
       <w:r>
         <w:rPr>
@@ -2913,32 +3318,31 @@
           <w:bCs/>
           <w:sz w:val="22"/>
         </w:rPr>
-        <w:t>ingrédients.</w:t>
-      </w:r>
-      <w:r>
-        <w:rPr>
-          <w:rFonts w:eastAsia="DejaVu Sans" w:cs="DejaVu Sans"/>
-          <w:b w:val="0"/>
-          <w:sz w:val="22"/>
-        </w:rPr>
-        <w:t xml:space="preserve"> Chaque composition est </w:t>
-      </w:r>
-      <w:r>
-        <w:rPr>
-          <w:rFonts w:eastAsia="DejaVu Sans" w:cs="DejaVu Sans"/>
-          <w:b w:val="0"/>
-          <w:sz w:val="22"/>
-          <w:lang w:val="fr-FR"/>
-        </w:rPr>
-        <w:t>associée</w:t>
-      </w:r>
-      <w:r>
-        <w:rPr>
-          <w:rFonts w:eastAsia="DejaVu Sans" w:cs="DejaVu Sans"/>
-          <w:b w:val="0"/>
-          <w:sz w:val="22"/>
-        </w:rPr>
-        <w:t xml:space="preserve"> à une </w:t>
+        <w:t>éléments de menu</w:t>
+      </w:r>
+      <w:r>
+        <w:rPr>
+          <w:rFonts w:eastAsia="DejaVu Sans" w:cs="DejaVu Sans"/>
+          <w:b w:val="0"/>
+          <w:sz w:val="22"/>
+        </w:rPr>
+        <w:t xml:space="preserve"> (menus items ou plat).</w:t>
+      </w:r>
+      <w:r>
+        <w:rPr>
+          <w:rFonts w:eastAsia="DejaVu Sans" w:cs="DejaVu Sans"/>
+          <w:b w:val="0"/>
+          <w:sz w:val="22"/>
+        </w:rPr>
+        <w:br w:type="textWrapping"/>
+      </w:r>
+      <w:r>
+        <w:rPr>
+          <w:rFonts w:eastAsia="DejaVu Sans" w:cs="DejaVu Sans"/>
+          <w:b w:val="0"/>
+          <w:sz w:val="22"/>
+        </w:rPr>
+        <w:t xml:space="preserve">Un élément de </w:t>
       </w:r>
       <w:r>
         <w:rPr>
@@ -2947,16 +3351,15 @@
           <w:bCs/>
           <w:sz w:val="22"/>
         </w:rPr>
-        <w:t xml:space="preserve">proportion </w:t>
-      </w:r>
-      <w:r>
-        <w:rPr>
-          <w:rFonts w:eastAsia="DejaVu Sans" w:cs="DejaVu Sans"/>
-          <w:b w:val="0"/>
-          <w:bCs/>
-          <w:sz w:val="22"/>
-        </w:rPr>
-        <w:t xml:space="preserve">et une </w:t>
+        <w:t xml:space="preserve">menu </w:t>
+      </w:r>
+      <w:r>
+        <w:rPr>
+          <w:rFonts w:eastAsia="DejaVu Sans" w:cs="DejaVu Sans"/>
+          <w:b w:val="0"/>
+          <w:sz w:val="22"/>
+        </w:rPr>
+        <w:t xml:space="preserve">est défini par une ou plusieurs </w:t>
       </w:r>
       <w:r>
         <w:rPr>
@@ -2965,51 +3368,15 @@
           <w:bCs/>
           <w:sz w:val="22"/>
         </w:rPr>
-        <w:t>unité</w:t>
-      </w:r>
-      <w:r>
-        <w:rPr>
-          <w:rFonts w:eastAsia="DejaVu Sans" w:cs="DejaVu Sans"/>
-          <w:b w:val="0"/>
-          <w:bCs/>
-          <w:sz w:val="22"/>
-        </w:rPr>
-        <w:t>. Chaque pizzeria possède un stock par ingrédient daté (permettant ainsi de tracer la progression des stocks).</w:t>
-      </w:r>
-      <w:r>
-        <w:rPr>
-          <w:rFonts w:eastAsia="DejaVu Sans" w:cs="DejaVu Sans"/>
-          <w:b w:val="0"/>
-          <w:sz w:val="22"/>
-        </w:rPr>
-        <w:br w:type="textWrapping"/>
-      </w:r>
-      <w:r>
-        <w:rPr>
-          <w:rFonts w:eastAsia="DejaVu Sans" w:cs="DejaVu Sans"/>
-          <w:b w:val="0"/>
-          <w:sz w:val="22"/>
-        </w:rPr>
-        <w:br w:type="textWrapping"/>
-      </w:r>
-      <w:r>
-        <w:rPr>
-          <w:rFonts w:eastAsia="DejaVu Sans" w:cs="DejaVu Sans"/>
-          <w:b w:val="0"/>
-          <w:bCs w:val="0"/>
-          <w:i/>
-          <w:iCs/>
-          <w:sz w:val="22"/>
-        </w:rPr>
-        <w:t>Note:</w:t>
-      </w:r>
-      <w:r>
-        <w:rPr>
-          <w:rFonts w:eastAsia="DejaVu Sans" w:cs="DejaVu Sans"/>
-          <w:b w:val="0"/>
-          <w:sz w:val="22"/>
-        </w:rPr>
-        <w:t xml:space="preserve"> Les classes </w:t>
+        <w:t>recette</w:t>
+      </w:r>
+      <w:r>
+        <w:rPr>
+          <w:rFonts w:eastAsia="DejaVu Sans" w:cs="DejaVu Sans"/>
+          <w:b w:val="0"/>
+          <w:sz w:val="22"/>
+        </w:rPr>
+        <w:t>(s) (</w:t>
       </w:r>
       <w:r>
         <w:rPr>
@@ -3018,15 +3385,15 @@
           <w:bCs/>
           <w:sz w:val="22"/>
         </w:rPr>
-        <w:t>menu</w:t>
-      </w:r>
-      <w:r>
-        <w:rPr>
-          <w:rFonts w:eastAsia="DejaVu Sans" w:cs="DejaVu Sans"/>
-          <w:b w:val="0"/>
-          <w:sz w:val="22"/>
-        </w:rPr>
-        <w:t xml:space="preserve"> et </w:t>
+        <w:t>recipe</w:t>
+      </w:r>
+      <w:r>
+        <w:rPr>
+          <w:rFonts w:eastAsia="DejaVu Sans" w:cs="DejaVu Sans"/>
+          <w:b w:val="0"/>
+          <w:sz w:val="22"/>
+        </w:rPr>
+        <w:t xml:space="preserve">) qui comprend la description et le temps de la préparation. Une </w:t>
       </w:r>
       <w:r>
         <w:rPr>
@@ -3035,6 +3402,206 @@
           <w:bCs/>
           <w:sz w:val="22"/>
         </w:rPr>
+        <w:t xml:space="preserve">recette </w:t>
+      </w:r>
+      <w:r>
+        <w:rPr>
+          <w:rFonts w:eastAsia="DejaVu Sans" w:cs="DejaVu Sans"/>
+          <w:b w:val="0"/>
+          <w:sz w:val="22"/>
+        </w:rPr>
+        <w:t xml:space="preserve">est composée de plusieurs </w:t>
+      </w:r>
+      <w:r>
+        <w:rPr>
+          <w:rFonts w:eastAsia="DejaVu Sans" w:cs="DejaVu Sans"/>
+          <w:b/>
+          <w:bCs/>
+          <w:sz w:val="22"/>
+        </w:rPr>
+        <w:t>ingrédients.</w:t>
+      </w:r>
+      <w:r>
+        <w:rPr>
+          <w:rFonts w:eastAsia="DejaVu Sans" w:cs="DejaVu Sans"/>
+          <w:b w:val="0"/>
+          <w:sz w:val="22"/>
+        </w:rPr>
+        <w:t xml:space="preserve"> Chaque composition est </w:t>
+      </w:r>
+      <w:r>
+        <w:rPr>
+          <w:rFonts w:eastAsia="DejaVu Sans" w:cs="DejaVu Sans"/>
+          <w:b w:val="0"/>
+          <w:sz w:val="22"/>
+          <w:lang w:val="fr-FR"/>
+        </w:rPr>
+        <w:t>associée</w:t>
+      </w:r>
+      <w:r>
+        <w:rPr>
+          <w:rFonts w:eastAsia="DejaVu Sans" w:cs="DejaVu Sans"/>
+          <w:b w:val="0"/>
+          <w:sz w:val="22"/>
+        </w:rPr>
+        <w:t xml:space="preserve"> à une </w:t>
+      </w:r>
+      <w:r>
+        <w:rPr>
+          <w:rFonts w:eastAsia="DejaVu Sans" w:cs="DejaVu Sans"/>
+          <w:b/>
+          <w:bCs/>
+          <w:sz w:val="22"/>
+        </w:rPr>
+        <w:t xml:space="preserve">proportion </w:t>
+      </w:r>
+      <w:r>
+        <w:rPr>
+          <w:rFonts w:eastAsia="DejaVu Sans" w:cs="DejaVu Sans"/>
+          <w:b w:val="0"/>
+          <w:bCs/>
+          <w:sz w:val="22"/>
+        </w:rPr>
+        <w:t xml:space="preserve">et une </w:t>
+      </w:r>
+      <w:r>
+        <w:rPr>
+          <w:rFonts w:eastAsia="DejaVu Sans" w:cs="DejaVu Sans"/>
+          <w:b/>
+          <w:bCs/>
+          <w:sz w:val="22"/>
+        </w:rPr>
+        <w:t>unité</w:t>
+      </w:r>
+      <w:r>
+        <w:rPr>
+          <w:rFonts w:eastAsia="DejaVu Sans" w:cs="DejaVu Sans"/>
+          <w:b w:val="0"/>
+          <w:bCs/>
+          <w:sz w:val="22"/>
+        </w:rPr>
+        <w:t xml:space="preserve">. Chaque </w:t>
+      </w:r>
+      <w:r>
+        <w:rPr>
+          <w:rFonts w:eastAsia="DejaVu Sans" w:cs="DejaVu Sans"/>
+          <w:b/>
+          <w:bCs w:val="0"/>
+          <w:sz w:val="22"/>
+        </w:rPr>
+        <w:t>pizzeria</w:t>
+      </w:r>
+      <w:r>
+        <w:rPr>
+          <w:rFonts w:eastAsia="DejaVu Sans" w:cs="DejaVu Sans"/>
+          <w:b w:val="0"/>
+          <w:bCs/>
+          <w:sz w:val="22"/>
+        </w:rPr>
+        <w:t xml:space="preserve"> possède un </w:t>
+      </w:r>
+      <w:r>
+        <w:rPr>
+          <w:rFonts w:eastAsia="DejaVu Sans" w:cs="DejaVu Sans"/>
+          <w:b/>
+          <w:bCs w:val="0"/>
+          <w:sz w:val="22"/>
+        </w:rPr>
+        <w:t>stock</w:t>
+      </w:r>
+      <w:r>
+        <w:rPr>
+          <w:rFonts w:eastAsia="DejaVu Sans" w:cs="DejaVu Sans"/>
+          <w:b w:val="0"/>
+          <w:bCs/>
+          <w:sz w:val="22"/>
+        </w:rPr>
+        <w:t xml:space="preserve"> par </w:t>
+      </w:r>
+      <w:r>
+        <w:rPr>
+          <w:rFonts w:eastAsia="DejaVu Sans" w:cs="DejaVu Sans"/>
+          <w:b/>
+          <w:bCs w:val="0"/>
+          <w:sz w:val="22"/>
+        </w:rPr>
+        <w:t>ingrédient</w:t>
+      </w:r>
+      <w:r>
+        <w:rPr>
+          <w:rFonts w:eastAsia="DejaVu Sans" w:cs="DejaVu Sans"/>
+          <w:b w:val="0"/>
+          <w:bCs/>
+          <w:sz w:val="22"/>
+        </w:rPr>
+        <w:t xml:space="preserve"> daté (permettant ainsi de tracer la progression des </w:t>
+      </w:r>
+      <w:r>
+        <w:rPr>
+          <w:rFonts w:eastAsia="DejaVu Sans" w:cs="DejaVu Sans"/>
+          <w:b/>
+          <w:bCs w:val="0"/>
+          <w:sz w:val="22"/>
+        </w:rPr>
+        <w:t>stocks</w:t>
+      </w:r>
+      <w:r>
+        <w:rPr>
+          <w:rFonts w:eastAsia="DejaVu Sans" w:cs="DejaVu Sans"/>
+          <w:b w:val="0"/>
+          <w:bCs/>
+          <w:sz w:val="22"/>
+        </w:rPr>
+        <w:t>).</w:t>
+      </w:r>
+      <w:r>
+        <w:rPr>
+          <w:rFonts w:eastAsia="DejaVu Sans" w:cs="DejaVu Sans"/>
+          <w:b w:val="0"/>
+          <w:sz w:val="22"/>
+        </w:rPr>
+        <w:br w:type="textWrapping"/>
+      </w:r>
+      <w:r>
+        <w:rPr>
+          <w:rFonts w:eastAsia="DejaVu Sans" w:cs="DejaVu Sans"/>
+          <w:b w:val="0"/>
+          <w:sz w:val="22"/>
+        </w:rPr>
+        <w:br w:type="textWrapping"/>
+      </w:r>
+      <w:r>
+        <w:rPr>
+          <w:rFonts w:eastAsia="DejaVu Sans" w:cs="DejaVu Sans"/>
+          <w:b w:val="0"/>
+          <w:sz w:val="22"/>
+        </w:rPr>
+        <w:t xml:space="preserve">Les classes </w:t>
+      </w:r>
+      <w:r>
+        <w:rPr>
+          <w:rFonts w:eastAsia="DejaVu Sans" w:cs="DejaVu Sans"/>
+          <w:b/>
+          <w:bCs/>
+          <w:sz w:val="22"/>
+        </w:rPr>
+        <w:t>menu</w:t>
+      </w:r>
+      <w:r>
+        <w:rPr>
+          <w:rFonts w:eastAsia="DejaVu Sans" w:cs="DejaVu Sans"/>
+          <w:b w:val="0"/>
+          <w:sz w:val="22"/>
+        </w:rPr>
+        <w:t xml:space="preserve"> et </w:t>
+      </w:r>
+      <w:r>
+        <w:rPr>
+          <w:rFonts w:eastAsia="DejaVu Sans" w:cs="DejaVu Sans"/>
+          <w:b/>
+          <w:bCs/>
+          <w:sz w:val="22"/>
+        </w:rPr>
         <w:t xml:space="preserve">catégorie </w:t>
       </w:r>
       <w:r>
@@ -3043,27 +3610,153 @@
           <w:b w:val="0"/>
           <w:sz w:val="22"/>
         </w:rPr>
-        <w:t xml:space="preserve">sont établies en prévision de </w:t>
-      </w:r>
-      <w:r>
-        <w:rPr>
-          <w:rFonts w:eastAsia="DejaVu Sans" w:cs="DejaVu Sans"/>
-          <w:b w:val="0"/>
-          <w:sz w:val="22"/>
-          <w:lang w:val="fr-FR"/>
-        </w:rPr>
-        <w:t>fonctionnalités</w:t>
-      </w:r>
-      <w:r>
-        <w:rPr>
-          <w:rFonts w:eastAsia="DejaVu Sans" w:cs="DejaVu Sans"/>
-          <w:b w:val="0"/>
-          <w:sz w:val="22"/>
-        </w:rPr>
-        <w:t xml:space="preserve"> de regroupement / classification futures et ne seront pas exploitées dans cette version.</w:t>
-      </w:r>
-      <w:r>
-        <w:br w:type="page"/>
+        <w:t xml:space="preserve">sont établies </w:t>
+      </w:r>
+      <w:r>
+        <w:rPr>
+          <w:rFonts w:hint="default" w:eastAsia="DejaVu Sans" w:cs="DejaVu Sans"/>
+          <w:b w:val="0"/>
+          <w:sz w:val="22"/>
+          <w:lang w:val="fr-FR"/>
+        </w:rPr>
+        <w:t>pour faciliter le</w:t>
+      </w:r>
+      <w:r>
+        <w:rPr>
+          <w:rFonts w:eastAsia="DejaVu Sans" w:cs="DejaVu Sans"/>
+          <w:b w:val="0"/>
+          <w:sz w:val="22"/>
+        </w:rPr>
+        <w:t xml:space="preserve"> regroupement </w:t>
+      </w:r>
+      <w:r>
+        <w:rPr>
+          <w:rFonts w:hint="default" w:eastAsia="DejaVu Sans" w:cs="DejaVu Sans"/>
+          <w:b w:val="0"/>
+          <w:sz w:val="22"/>
+          <w:lang w:val="fr-FR"/>
+        </w:rPr>
+        <w:t>et</w:t>
+      </w:r>
+      <w:r>
+        <w:rPr>
+          <w:rFonts w:eastAsia="DejaVu Sans" w:cs="DejaVu Sans"/>
+          <w:b w:val="0"/>
+          <w:sz w:val="22"/>
+        </w:rPr>
+        <w:t xml:space="preserve"> classification </w:t>
+      </w:r>
+      <w:r>
+        <w:rPr>
+          <w:rFonts w:hint="default" w:eastAsia="DejaVu Sans" w:cs="DejaVu Sans"/>
+          <w:b w:val="0"/>
+          <w:sz w:val="22"/>
+          <w:lang w:val="fr-FR"/>
+        </w:rPr>
+        <w:t>des plats proposé aux clients</w:t>
+      </w:r>
+      <w:r>
+        <w:rPr>
+          <w:rFonts w:eastAsia="DejaVu Sans" w:cs="DejaVu Sans"/>
+          <w:b w:val="0"/>
+          <w:sz w:val="22"/>
+        </w:rPr>
+        <w:t>.</w:t>
+      </w:r>
+      <w:r>
+        <w:rPr>
+          <w:rFonts w:hint="default" w:eastAsia="DejaVu Sans" w:cs="DejaVu Sans"/>
+          <w:b w:val="0"/>
+          <w:sz w:val="22"/>
+          <w:lang w:val="fr-FR"/>
+        </w:rPr>
+        <w:t xml:space="preserve"> Une </w:t>
+      </w:r>
+      <w:r>
+        <w:rPr>
+          <w:rFonts w:hint="default" w:eastAsia="DejaVu Sans" w:cs="DejaVu Sans"/>
+          <w:b/>
+          <w:bCs/>
+          <w:sz w:val="22"/>
+          <w:lang w:val="fr-FR"/>
+        </w:rPr>
+        <w:t>catégorie</w:t>
+      </w:r>
+      <w:r>
+        <w:rPr>
+          <w:rFonts w:hint="default" w:eastAsia="DejaVu Sans" w:cs="DejaVu Sans"/>
+          <w:b w:val="0"/>
+          <w:sz w:val="22"/>
+          <w:lang w:val="fr-FR"/>
+        </w:rPr>
+        <w:t xml:space="preserve">  distinguera par exemple les types «entrée», «boisson», «dessert» dans les occurrences </w:t>
+      </w:r>
+      <w:r>
+        <w:rPr>
+          <w:rFonts w:hint="default" w:eastAsia="DejaVu Sans" w:cs="DejaVu Sans"/>
+          <w:b/>
+          <w:bCs/>
+          <w:sz w:val="22"/>
+          <w:lang w:val="fr-FR"/>
+        </w:rPr>
+        <w:t>menu-item</w:t>
+      </w:r>
+      <w:r>
+        <w:rPr>
+          <w:rFonts w:hint="default" w:eastAsia="DejaVu Sans" w:cs="DejaVu Sans"/>
+          <w:b w:val="0"/>
+          <w:sz w:val="22"/>
+          <w:lang w:val="fr-FR"/>
+        </w:rPr>
+        <w:t xml:space="preserve"> (la composition réflexive permettant des sous catégories). Le </w:t>
+      </w:r>
+      <w:r>
+        <w:rPr>
+          <w:rFonts w:hint="default" w:eastAsia="DejaVu Sans" w:cs="DejaVu Sans"/>
+          <w:b/>
+          <w:bCs/>
+          <w:sz w:val="22"/>
+          <w:lang w:val="fr-FR"/>
+        </w:rPr>
+        <w:t>menu</w:t>
+      </w:r>
+      <w:r>
+        <w:rPr>
+          <w:rFonts w:hint="default" w:eastAsia="DejaVu Sans" w:cs="DejaVu Sans"/>
+          <w:b w:val="0"/>
+          <w:bCs w:val="0"/>
+          <w:sz w:val="22"/>
+          <w:lang w:val="fr-FR"/>
+        </w:rPr>
+        <w:t xml:space="preserve"> quand à lui </w:t>
+      </w:r>
+      <w:r>
+        <w:rPr>
+          <w:rFonts w:hint="default" w:eastAsia="DejaVu Sans" w:cs="DejaVu Sans"/>
+          <w:b w:val="0"/>
+          <w:sz w:val="22"/>
+          <w:lang w:val="fr-FR"/>
+        </w:rPr>
+        <w:t xml:space="preserve">regroupe un set de </w:t>
+      </w:r>
+      <w:r>
+        <w:rPr>
+          <w:rFonts w:hint="default" w:eastAsia="DejaVu Sans" w:cs="DejaVu Sans"/>
+          <w:b/>
+          <w:bCs/>
+          <w:sz w:val="22"/>
+          <w:lang w:val="fr-FR"/>
+        </w:rPr>
+        <w:t>catégories</w:t>
+      </w:r>
+      <w:r>
+        <w:rPr>
+          <w:rFonts w:hint="default" w:eastAsia="DejaVu Sans" w:cs="DejaVu Sans"/>
+          <w:b w:val="0"/>
+          <w:sz w:val="22"/>
+          <w:lang w:val="fr-FR"/>
+        </w:rPr>
+        <w:t xml:space="preserve">. </w:t>
       </w:r>
     </w:p>
     <w:p>
@@ -3255,8 +3948,8 @@
       </w:pPr>
       <w:bookmarkStart w:id="15" w:name="__RefHeading___Toc6981_1673423559"/>
       <w:bookmarkEnd w:id="15"/>
-      <w:bookmarkStart w:id="16" w:name="_Toc17539"/>
-      <w:bookmarkStart w:id="17" w:name="_Toc29488"/>
+      <w:bookmarkStart w:id="16" w:name="_Toc29459"/>
+      <w:bookmarkStart w:id="17" w:name="_Toc17539"/>
       <w:r>
         <w:rPr>
           <w:rFonts w:eastAsia="DejaVu Sans" w:cs="DejaVu Sans"/>
@@ -3303,7 +3996,45 @@
           <w:sz w:val="22"/>
           <w:lang w:val="fr-FR"/>
         </w:rPr>
-        <w:t>- un employé est affecté à une pizzeria, le système ne gère pas par exemple le cas d’employé détaché ou d’un manager s’occupant de plusieurs pizzeria. Néanmoins, un manager peut avoir accès aux données de plusieurs pizzeria.</w:t>
+        <w:t xml:space="preserve">- un </w:t>
+      </w:r>
+      <w:r>
+        <w:rPr>
+          <w:rFonts w:hint="default" w:eastAsia="DejaVu Sans" w:cs="DejaVu Sans"/>
+          <w:b/>
+          <w:bCs/>
+          <w:sz w:val="22"/>
+          <w:lang w:val="fr-FR"/>
+        </w:rPr>
+        <w:t>employé</w:t>
+      </w:r>
+      <w:r>
+        <w:rPr>
+          <w:rFonts w:hint="default" w:eastAsia="DejaVu Sans" w:cs="DejaVu Sans"/>
+          <w:b w:val="0"/>
+          <w:sz w:val="22"/>
+          <w:lang w:val="fr-FR"/>
+        </w:rPr>
+        <w:t xml:space="preserve"> est affecté à une </w:t>
+      </w:r>
+      <w:r>
+        <w:rPr>
+          <w:rFonts w:hint="default" w:eastAsia="DejaVu Sans" w:cs="DejaVu Sans"/>
+          <w:b/>
+          <w:bCs/>
+          <w:sz w:val="22"/>
+          <w:lang w:val="fr-FR"/>
+        </w:rPr>
+        <w:t>pizzeria</w:t>
+      </w:r>
+      <w:r>
+        <w:rPr>
+          <w:rFonts w:hint="default" w:eastAsia="DejaVu Sans" w:cs="DejaVu Sans"/>
+          <w:b w:val="0"/>
+          <w:sz w:val="22"/>
+          <w:lang w:val="fr-FR"/>
+        </w:rPr>
+        <w:t>, le système ne gère pas par exemple le cas d’employé détaché ou d’un manager s’occupant de plusieurs pizzeria. Néanmoins, un manager peut avoir accès aux données de plusieurs pizzeria.</w:t>
       </w:r>
     </w:p>
     <w:p>
@@ -3322,11 +4053,68 @@
           <w:sz w:val="22"/>
           <w:lang w:val="fr-FR"/>
         </w:rPr>
-        <w:t xml:space="preserve">- la classe ‘person’ est liée à 3adresses par défaut mais le modèle permet un nombre illimité d’adresse. L’adresse de référence sera définie en fonction de sa plus grande proximité avec un des restauran du groupe OC.  </w:t>
+        <w:t>- la classe ‘</w:t>
       </w:r>
       <w:r>
         <w:rPr>
           <w:rFonts w:hint="default" w:eastAsia="DejaVu Sans" w:cs="DejaVu Sans"/>
+          <w:b/>
+          <w:bCs/>
+          <w:sz w:val="22"/>
+          <w:lang w:val="fr-FR"/>
+        </w:rPr>
+        <w:t>person</w:t>
+      </w:r>
+      <w:r>
+        <w:rPr>
+          <w:rFonts w:hint="default" w:eastAsia="DejaVu Sans" w:cs="DejaVu Sans"/>
+          <w:b w:val="0"/>
+          <w:sz w:val="22"/>
+          <w:lang w:val="fr-FR"/>
+        </w:rPr>
+        <w:t xml:space="preserve">’ est liée à 3 </w:t>
+      </w:r>
+      <w:r>
+        <w:rPr>
+          <w:rFonts w:hint="default" w:eastAsia="DejaVu Sans" w:cs="DejaVu Sans"/>
+          <w:b/>
+          <w:bCs/>
+          <w:sz w:val="22"/>
+          <w:lang w:val="fr-FR"/>
+        </w:rPr>
+        <w:t>adresses</w:t>
+      </w:r>
+      <w:r>
+        <w:rPr>
+          <w:rFonts w:hint="default" w:eastAsia="DejaVu Sans" w:cs="DejaVu Sans"/>
+          <w:b w:val="0"/>
+          <w:sz w:val="22"/>
+          <w:lang w:val="fr-FR"/>
+        </w:rPr>
+        <w:t xml:space="preserve"> par défaut mais le modèle permet un nombre illimité d’adresse. L’adresse de référence sera définie en fonction de sa plus grande proximité avec un des </w:t>
+      </w:r>
+      <w:r>
+        <w:rPr>
+          <w:rFonts w:hint="default" w:eastAsia="DejaVu Sans" w:cs="DejaVu Sans"/>
+          <w:b/>
+          <w:bCs/>
+          <w:sz w:val="22"/>
+          <w:lang w:val="fr-FR"/>
+        </w:rPr>
+        <w:t xml:space="preserve">restaurants </w:t>
+      </w:r>
+      <w:r>
+        <w:rPr>
+          <w:rFonts w:hint="default" w:eastAsia="DejaVu Sans" w:cs="DejaVu Sans"/>
+          <w:b w:val="0"/>
+          <w:sz w:val="22"/>
+          <w:lang w:val="fr-FR"/>
+        </w:rPr>
+        <w:t xml:space="preserve">du groupe OC.  </w:t>
+      </w:r>
+      <w:r>
+        <w:rPr>
+          <w:rFonts w:hint="default" w:eastAsia="DejaVu Sans" w:cs="DejaVu Sans"/>
           <w:b w:val="0"/>
           <w:sz w:val="22"/>
           <w:lang w:val="fr-FR"/>
@@ -3340,7 +4128,26 @@
           <w:sz w:val="22"/>
           <w:lang w:val="fr-FR"/>
         </w:rPr>
-        <w:t xml:space="preserve">- La classe rôle étend la notion d’attribution de poste par composition (tel rôle comprend les fonctions de tel autre rôle) </w:t>
+        <w:t>- La classe</w:t>
+      </w:r>
+      <w:r>
+        <w:rPr>
+          <w:rFonts w:hint="default" w:eastAsia="DejaVu Sans" w:cs="DejaVu Sans"/>
+          <w:b/>
+          <w:bCs/>
+          <w:sz w:val="22"/>
+          <w:lang w:val="fr-FR"/>
+        </w:rPr>
+        <w:t xml:space="preserve"> rôle</w:t>
+      </w:r>
+      <w:r>
+        <w:rPr>
+          <w:rFonts w:hint="default" w:eastAsia="DejaVu Sans" w:cs="DejaVu Sans"/>
+          <w:b w:val="0"/>
+          <w:sz w:val="22"/>
+          <w:lang w:val="fr-FR"/>
+        </w:rPr>
+        <w:t xml:space="preserve"> étend la notion d’attribution de poste par composition (tel rôle comprend les fonctions de tel autre rôle) </w:t>
       </w:r>
     </w:p>
     <w:p>
@@ -3359,7 +4166,45 @@
           <w:sz w:val="22"/>
           <w:lang w:val="fr-FR"/>
         </w:rPr>
-        <w:t>- Une pizzeria est reliée à une personne en fonction de son adresse ou en fonction d’un choix préalable si le client n’est pas inscrit (dans ce cas la pizzeria sera reliée à une adresse vide en attente de complétion).</w:t>
+        <w:t xml:space="preserve">- Une </w:t>
+      </w:r>
+      <w:r>
+        <w:rPr>
+          <w:rFonts w:hint="default" w:eastAsia="DejaVu Sans" w:cs="DejaVu Sans"/>
+          <w:b/>
+          <w:bCs/>
+          <w:sz w:val="22"/>
+          <w:lang w:val="fr-FR"/>
+        </w:rPr>
+        <w:t>pizzeria</w:t>
+      </w:r>
+      <w:r>
+        <w:rPr>
+          <w:rFonts w:hint="default" w:eastAsia="DejaVu Sans" w:cs="DejaVu Sans"/>
+          <w:b w:val="0"/>
+          <w:sz w:val="22"/>
+          <w:lang w:val="fr-FR"/>
+        </w:rPr>
+        <w:t xml:space="preserve"> est reliée à une </w:t>
+      </w:r>
+      <w:r>
+        <w:rPr>
+          <w:rFonts w:hint="default" w:eastAsia="DejaVu Sans" w:cs="DejaVu Sans"/>
+          <w:b/>
+          <w:bCs/>
+          <w:sz w:val="22"/>
+          <w:lang w:val="fr-FR"/>
+        </w:rPr>
+        <w:t>personne</w:t>
+      </w:r>
+      <w:r>
+        <w:rPr>
+          <w:rFonts w:hint="default" w:eastAsia="DejaVu Sans" w:cs="DejaVu Sans"/>
+          <w:b w:val="0"/>
+          <w:sz w:val="22"/>
+          <w:lang w:val="fr-FR"/>
+        </w:rPr>
+        <w:t xml:space="preserve"> en fonction de son adresse ou en fonction d’un choix préalable si le client n’est pas inscrit (dans ce cas la pizzeria sera reliée à une adresse vide en attente de complétion).</w:t>
       </w:r>
     </w:p>
     <w:p>
@@ -3378,11 +4223,30 @@
           <w:sz w:val="22"/>
           <w:lang w:val="fr-FR"/>
         </w:rPr>
-        <w:t>- Une occurrence de stock ingrédient est relié à un ingrédient, une pizzeria, une date.</w:t>
+        <w:t xml:space="preserve">- Une occurrence de </w:t>
       </w:r>
       <w:r>
         <w:rPr>
           <w:rFonts w:hint="default" w:eastAsia="DejaVu Sans" w:cs="DejaVu Sans"/>
+          <w:b/>
+          <w:bCs/>
+          <w:sz w:val="22"/>
+          <w:lang w:val="fr-FR"/>
+        </w:rPr>
+        <w:t>stock ingrédient</w:t>
+      </w:r>
+      <w:r>
+        <w:rPr>
+          <w:rFonts w:hint="default" w:eastAsia="DejaVu Sans" w:cs="DejaVu Sans"/>
+          <w:b w:val="0"/>
+          <w:sz w:val="22"/>
+          <w:lang w:val="fr-FR"/>
+        </w:rPr>
+        <w:t xml:space="preserve"> est relié à un ingrédient, une pizzeria, une date.</w:t>
+      </w:r>
+      <w:r>
+        <w:rPr>
+          <w:rFonts w:hint="default" w:eastAsia="DejaVu Sans" w:cs="DejaVu Sans"/>
           <w:b w:val="0"/>
           <w:sz w:val="22"/>
           <w:lang w:val="fr-FR"/>
@@ -3396,7 +4260,45 @@
           <w:sz w:val="22"/>
           <w:lang w:val="fr-FR"/>
         </w:rPr>
-        <w:t xml:space="preserve">- Une commande est relié à une personne avec une liaison «many to many». La classe de liaison est datée de pouvoir historiser les états (les statuts) successifs d’une commande donnée et faciliter le monitoring des commandes. </w:t>
+        <w:t xml:space="preserve">- Une </w:t>
+      </w:r>
+      <w:r>
+        <w:rPr>
+          <w:rFonts w:hint="default" w:eastAsia="DejaVu Sans" w:cs="DejaVu Sans"/>
+          <w:b/>
+          <w:bCs/>
+          <w:sz w:val="22"/>
+          <w:lang w:val="fr-FR"/>
+        </w:rPr>
+        <w:t>commande</w:t>
+      </w:r>
+      <w:r>
+        <w:rPr>
+          <w:rFonts w:hint="default" w:eastAsia="DejaVu Sans" w:cs="DejaVu Sans"/>
+          <w:b w:val="0"/>
+          <w:sz w:val="22"/>
+          <w:lang w:val="fr-FR"/>
+        </w:rPr>
+        <w:t xml:space="preserve"> est relié à une personne avec une liaison «many to many». La classe de liaison est datée afin de pouvoir historiser les états (les </w:t>
+      </w:r>
+      <w:r>
+        <w:rPr>
+          <w:rFonts w:hint="default" w:eastAsia="DejaVu Sans" w:cs="DejaVu Sans"/>
+          <w:b/>
+          <w:bCs/>
+          <w:sz w:val="22"/>
+          <w:lang w:val="fr-FR"/>
+        </w:rPr>
+        <w:t>statuts</w:t>
+      </w:r>
+      <w:r>
+        <w:rPr>
+          <w:rFonts w:hint="default" w:eastAsia="DejaVu Sans" w:cs="DejaVu Sans"/>
+          <w:b w:val="0"/>
+          <w:sz w:val="22"/>
+          <w:lang w:val="fr-FR"/>
+        </w:rPr>
+        <w:t xml:space="preserve">) successifs d’une commande donnée et d’en faciliter le monitoring. </w:t>
       </w:r>
     </w:p>
     <w:p>
@@ -3415,7 +4317,83 @@
           <w:sz w:val="22"/>
           <w:lang w:val="fr-FR"/>
         </w:rPr>
-        <w:t>- Une liaison stock_ingredient entre un ingrédient et une pizzeria doit être datée pour suivre la progression des stocks.</w:t>
+        <w:t xml:space="preserve">- Une table de liaison </w:t>
+      </w:r>
+      <w:r>
+        <w:rPr>
+          <w:rFonts w:hint="default" w:eastAsia="DejaVu Sans" w:cs="DejaVu Sans"/>
+          <w:b/>
+          <w:bCs/>
+          <w:sz w:val="22"/>
+          <w:lang w:val="fr-FR"/>
+        </w:rPr>
+        <w:t>stock_ingredient</w:t>
+      </w:r>
+      <w:r>
+        <w:rPr>
+          <w:rFonts w:hint="default" w:eastAsia="DejaVu Sans" w:cs="DejaVu Sans"/>
+          <w:b w:val="0"/>
+          <w:sz w:val="22"/>
+          <w:lang w:val="fr-FR"/>
+        </w:rPr>
+        <w:t xml:space="preserve"> entre un </w:t>
+      </w:r>
+      <w:r>
+        <w:rPr>
+          <w:rFonts w:hint="default" w:eastAsia="DejaVu Sans" w:cs="DejaVu Sans"/>
+          <w:b/>
+          <w:bCs/>
+          <w:sz w:val="22"/>
+          <w:lang w:val="fr-FR"/>
+        </w:rPr>
+        <w:t>ingrédien</w:t>
+      </w:r>
+      <w:r>
+        <w:rPr>
+          <w:rFonts w:hint="default" w:eastAsia="DejaVu Sans" w:cs="DejaVu Sans"/>
+          <w:b w:val="0"/>
+          <w:sz w:val="22"/>
+          <w:lang w:val="fr-FR"/>
+        </w:rPr>
+        <w:t xml:space="preserve">t et une </w:t>
+      </w:r>
+      <w:r>
+        <w:rPr>
+          <w:rFonts w:hint="default" w:eastAsia="DejaVu Sans" w:cs="DejaVu Sans"/>
+          <w:b/>
+          <w:bCs/>
+          <w:sz w:val="22"/>
+          <w:lang w:val="fr-FR"/>
+        </w:rPr>
+        <w:t xml:space="preserve">pizzeria </w:t>
+      </w:r>
+      <w:r>
+        <w:rPr>
+          <w:rFonts w:hint="default" w:eastAsia="DejaVu Sans" w:cs="DejaVu Sans"/>
+          <w:b w:val="0"/>
+          <w:sz w:val="22"/>
+          <w:lang w:val="fr-FR"/>
+        </w:rPr>
+        <w:t xml:space="preserve">est datée pour suivre la progression des </w:t>
+      </w:r>
+      <w:r>
+        <w:rPr>
+          <w:rFonts w:hint="default" w:eastAsia="DejaVu Sans" w:cs="DejaVu Sans"/>
+          <w:b/>
+          <w:bCs/>
+          <w:sz w:val="22"/>
+          <w:lang w:val="fr-FR"/>
+        </w:rPr>
+        <w:t>stocks</w:t>
+      </w:r>
+      <w:r>
+        <w:rPr>
+          <w:rFonts w:hint="default" w:eastAsia="DejaVu Sans" w:cs="DejaVu Sans"/>
+          <w:b w:val="0"/>
+          <w:sz w:val="22"/>
+          <w:lang w:val="fr-FR"/>
+        </w:rPr>
+        <w:t>.</w:t>
       </w:r>
     </w:p>
     <w:p>
@@ -3434,7 +4412,83 @@
           <w:sz w:val="22"/>
           <w:lang w:val="fr-FR"/>
         </w:rPr>
-        <w:t xml:space="preserve">- Chaque ingrédient possède une unité (Litre, Kg, Unité) pour évaluer le volume du stock ainsi que la quantité nécessaire dans l’application d’une recette.  </w:t>
+        <w:t xml:space="preserve">- Chaque </w:t>
+      </w:r>
+      <w:r>
+        <w:rPr>
+          <w:rFonts w:hint="default" w:eastAsia="DejaVu Sans" w:cs="DejaVu Sans"/>
+          <w:b/>
+          <w:bCs/>
+          <w:sz w:val="22"/>
+          <w:lang w:val="fr-FR"/>
+        </w:rPr>
+        <w:t>ingrédient</w:t>
+      </w:r>
+      <w:r>
+        <w:rPr>
+          <w:rFonts w:hint="default" w:eastAsia="DejaVu Sans" w:cs="DejaVu Sans"/>
+          <w:b w:val="0"/>
+          <w:sz w:val="22"/>
+          <w:lang w:val="fr-FR"/>
+        </w:rPr>
+        <w:t xml:space="preserve"> possède une unité (Litre, Kg, Unité) pour évaluer le volume du </w:t>
+      </w:r>
+      <w:r>
+        <w:rPr>
+          <w:rFonts w:hint="default" w:eastAsia="DejaVu Sans" w:cs="DejaVu Sans"/>
+          <w:b/>
+          <w:bCs/>
+          <w:sz w:val="22"/>
+          <w:lang w:val="fr-FR"/>
+        </w:rPr>
+        <w:t xml:space="preserve">stock </w:t>
+      </w:r>
+      <w:r>
+        <w:rPr>
+          <w:rFonts w:hint="default" w:eastAsia="DejaVu Sans" w:cs="DejaVu Sans"/>
+          <w:b w:val="0"/>
+          <w:sz w:val="22"/>
+          <w:lang w:val="fr-FR"/>
+        </w:rPr>
+        <w:t xml:space="preserve">ainsi que la </w:t>
+      </w:r>
+      <w:r>
+        <w:rPr>
+          <w:rFonts w:hint="default" w:eastAsia="DejaVu Sans" w:cs="DejaVu Sans"/>
+          <w:b/>
+          <w:bCs/>
+          <w:sz w:val="22"/>
+          <w:lang w:val="fr-FR"/>
+        </w:rPr>
+        <w:t xml:space="preserve">quantité </w:t>
+      </w:r>
+      <w:r>
+        <w:rPr>
+          <w:rFonts w:hint="default" w:eastAsia="DejaVu Sans" w:cs="DejaVu Sans"/>
+          <w:b w:val="0"/>
+          <w:sz w:val="22"/>
+          <w:lang w:val="fr-FR"/>
+        </w:rPr>
+        <w:t xml:space="preserve">nécessaire dans l’application d’une </w:t>
+      </w:r>
+      <w:r>
+        <w:rPr>
+          <w:rFonts w:hint="default" w:eastAsia="DejaVu Sans" w:cs="DejaVu Sans"/>
+          <w:b/>
+          <w:bCs/>
+          <w:sz w:val="22"/>
+          <w:lang w:val="fr-FR"/>
+        </w:rPr>
+        <w:t>recette</w:t>
+      </w:r>
+      <w:r>
+        <w:rPr>
+          <w:rFonts w:hint="default" w:eastAsia="DejaVu Sans" w:cs="DejaVu Sans"/>
+          <w:b w:val="0"/>
+          <w:sz w:val="22"/>
+          <w:lang w:val="fr-FR"/>
+        </w:rPr>
+        <w:t xml:space="preserve">.  </w:t>
       </w:r>
     </w:p>
     <w:p>
@@ -3453,7 +4507,45 @@
           <w:sz w:val="22"/>
           <w:lang w:val="fr-FR"/>
         </w:rPr>
-        <w:t>- Une personne peut avoir plusieurs adresses, si c’est le cas, les adresses seront ordonnées par ordre de priorité pour le choix de proximité des pizzeria.</w:t>
+        <w:t xml:space="preserve">- Une </w:t>
+      </w:r>
+      <w:r>
+        <w:rPr>
+          <w:rFonts w:hint="default" w:eastAsia="DejaVu Sans" w:cs="DejaVu Sans"/>
+          <w:b/>
+          <w:bCs/>
+          <w:sz w:val="22"/>
+          <w:lang w:val="fr-FR"/>
+        </w:rPr>
+        <w:t xml:space="preserve">personne </w:t>
+      </w:r>
+      <w:r>
+        <w:rPr>
+          <w:rFonts w:hint="default" w:eastAsia="DejaVu Sans" w:cs="DejaVu Sans"/>
+          <w:b w:val="0"/>
+          <w:sz w:val="22"/>
+          <w:lang w:val="fr-FR"/>
+        </w:rPr>
+        <w:t xml:space="preserve">peut avoir plusieurs </w:t>
+      </w:r>
+      <w:r>
+        <w:rPr>
+          <w:rFonts w:hint="default" w:eastAsia="DejaVu Sans" w:cs="DejaVu Sans"/>
+          <w:b/>
+          <w:bCs/>
+          <w:sz w:val="22"/>
+          <w:lang w:val="fr-FR"/>
+        </w:rPr>
+        <w:t>adresses</w:t>
+      </w:r>
+      <w:r>
+        <w:rPr>
+          <w:rFonts w:hint="default" w:eastAsia="DejaVu Sans" w:cs="DejaVu Sans"/>
+          <w:b w:val="0"/>
+          <w:sz w:val="22"/>
+          <w:lang w:val="fr-FR"/>
+        </w:rPr>
+        <w:t>, si c’est le cas, les adresses seront ordonnées par ordre de priorité pour le choix de proximité des pizzeria.</w:t>
       </w:r>
     </w:p>
     <w:p>
@@ -3472,7 +4564,45 @@
           <w:sz w:val="22"/>
           <w:lang w:val="fr-FR"/>
         </w:rPr>
-        <w:t>- Pour l’instant un menu item n’appartient qu’a un menu. (un menu =&gt; un plat). La classe menu étant  destinée à définir un groupe de catégories de plats (entrée, plat, dessert, boisson), une prochaine version proposera donc une liaison «many to many» entre les menus et les plats.</w:t>
+        <w:t xml:space="preserve">- Un </w:t>
+      </w:r>
+      <w:r>
+        <w:rPr>
+          <w:rFonts w:hint="default" w:eastAsia="DejaVu Sans" w:cs="DejaVu Sans"/>
+          <w:b/>
+          <w:bCs/>
+          <w:sz w:val="22"/>
+          <w:lang w:val="fr-FR"/>
+        </w:rPr>
+        <w:t>menu item</w:t>
+      </w:r>
+      <w:r>
+        <w:rPr>
+          <w:rFonts w:hint="default" w:eastAsia="DejaVu Sans" w:cs="DejaVu Sans"/>
+          <w:b w:val="0"/>
+          <w:sz w:val="22"/>
+          <w:lang w:val="fr-FR"/>
+        </w:rPr>
+        <w:t xml:space="preserve"> appartient à un ou plusieurs </w:t>
+      </w:r>
+      <w:r>
+        <w:rPr>
+          <w:rFonts w:hint="default" w:eastAsia="DejaVu Sans" w:cs="DejaVu Sans"/>
+          <w:b/>
+          <w:bCs/>
+          <w:sz w:val="22"/>
+          <w:lang w:val="fr-FR"/>
+        </w:rPr>
+        <w:t>menu</w:t>
+      </w:r>
+      <w:r>
+        <w:rPr>
+          <w:rFonts w:hint="default" w:eastAsia="DejaVu Sans" w:cs="DejaVu Sans"/>
+          <w:b w:val="0"/>
+          <w:sz w:val="22"/>
+          <w:lang w:val="fr-FR"/>
+        </w:rPr>
+        <w:t>. (un menu item = un plat). La classe menu regroupe  un groupe de catégories de plats (entrée, plat, dessert, boisson) via une liaison «many to many» entre les menus et les plats.</w:t>
       </w:r>
     </w:p>
     <w:p>
@@ -3491,7 +4621,83 @@
           <w:sz w:val="22"/>
           <w:lang w:val="fr-FR"/>
         </w:rPr>
-        <w:t xml:space="preserve">- Un menu-item /plat peut avoir plusieurs recettes (jusqu’à 3) pour s’adapter en fonction de l’état des stocks ou des demandes client. Le pizzaiolo pourra choisir le cas échéant. </w:t>
+        <w:t xml:space="preserve">- Un </w:t>
+      </w:r>
+      <w:r>
+        <w:rPr>
+          <w:rFonts w:hint="default" w:eastAsia="DejaVu Sans" w:cs="DejaVu Sans"/>
+          <w:b/>
+          <w:bCs/>
+          <w:sz w:val="22"/>
+          <w:lang w:val="fr-FR"/>
+        </w:rPr>
+        <w:t>menu-item</w:t>
+      </w:r>
+      <w:r>
+        <w:rPr>
+          <w:rFonts w:hint="default" w:eastAsia="DejaVu Sans" w:cs="DejaVu Sans"/>
+          <w:b w:val="0"/>
+          <w:sz w:val="22"/>
+          <w:lang w:val="fr-FR"/>
+        </w:rPr>
+        <w:t xml:space="preserve"> /plat peut avoir plusieurs </w:t>
+      </w:r>
+      <w:r>
+        <w:rPr>
+          <w:rFonts w:hint="default" w:eastAsia="DejaVu Sans" w:cs="DejaVu Sans"/>
+          <w:b/>
+          <w:bCs/>
+          <w:sz w:val="22"/>
+          <w:lang w:val="fr-FR"/>
+        </w:rPr>
+        <w:t xml:space="preserve">recettes </w:t>
+      </w:r>
+      <w:r>
+        <w:rPr>
+          <w:rFonts w:hint="default" w:eastAsia="DejaVu Sans" w:cs="DejaVu Sans"/>
+          <w:b w:val="0"/>
+          <w:sz w:val="22"/>
+          <w:lang w:val="fr-FR"/>
+        </w:rPr>
+        <w:t xml:space="preserve">(jusqu’à 3) pour s’adapter en fonction de l’état des </w:t>
+      </w:r>
+      <w:r>
+        <w:rPr>
+          <w:rFonts w:hint="default" w:eastAsia="DejaVu Sans" w:cs="DejaVu Sans"/>
+          <w:b/>
+          <w:bCs/>
+          <w:sz w:val="22"/>
+          <w:lang w:val="fr-FR"/>
+        </w:rPr>
+        <w:t xml:space="preserve">stocks </w:t>
+      </w:r>
+      <w:r>
+        <w:rPr>
+          <w:rFonts w:hint="default" w:eastAsia="DejaVu Sans" w:cs="DejaVu Sans"/>
+          <w:b w:val="0"/>
+          <w:sz w:val="22"/>
+          <w:lang w:val="fr-FR"/>
+        </w:rPr>
+        <w:t xml:space="preserve">ou des </w:t>
+      </w:r>
+      <w:r>
+        <w:rPr>
+          <w:rFonts w:hint="default" w:eastAsia="DejaVu Sans" w:cs="DejaVu Sans"/>
+          <w:b/>
+          <w:bCs/>
+          <w:sz w:val="22"/>
+          <w:lang w:val="fr-FR"/>
+        </w:rPr>
+        <w:t xml:space="preserve">demandes </w:t>
+      </w:r>
+      <w:r>
+        <w:rPr>
+          <w:rFonts w:hint="default" w:eastAsia="DejaVu Sans" w:cs="DejaVu Sans"/>
+          <w:b w:val="0"/>
+          <w:sz w:val="22"/>
+          <w:lang w:val="fr-FR"/>
+        </w:rPr>
+        <w:t xml:space="preserve">client. Le pizzaiolo pourra choisir une alternative le cas échéant. </w:t>
       </w:r>
     </w:p>
     <w:p>
@@ -3584,7 +4790,7 @@
       <w:bookmarkStart w:id="18" w:name="__RefHeading___Toc6985_1673423559"/>
       <w:bookmarkEnd w:id="18"/>
       <w:bookmarkStart w:id="19" w:name="_Toc26676"/>
-      <w:bookmarkStart w:id="20" w:name="_Toc27141"/>
+      <w:bookmarkStart w:id="20" w:name="_Toc18052"/>
       <w:r>
         <w:t>Architecture Technique</w:t>
       </w:r>
@@ -3599,7 +4805,7 @@
       <w:bookmarkStart w:id="21" w:name="__RefHeading___Toc6987_1673423559"/>
       <w:bookmarkEnd w:id="21"/>
       <w:bookmarkStart w:id="22" w:name="_Toc11553"/>
-      <w:bookmarkStart w:id="23" w:name="_Toc24774"/>
+      <w:bookmarkStart w:id="23" w:name="_Toc4821"/>
       <w:r>
         <w:t>Application Web</w:t>
       </w:r>
@@ -3611,7 +4817,7 @@
         <w:pStyle w:val="6"/>
         <w:bidi w:val="0"/>
       </w:pPr>
-      <w:bookmarkStart w:id="24" w:name="_Toc27319"/>
+      <w:bookmarkStart w:id="24" w:name="_Toc27110"/>
       <w:bookmarkStart w:id="25" w:name="_Toc22730"/>
       <w:r>
         <w:rPr>
@@ -3761,7 +4967,7 @@
         </w:rPr>
       </w:pPr>
       <w:bookmarkStart w:id="26" w:name="_Toc1838"/>
-      <w:bookmarkStart w:id="27" w:name="_Toc17021"/>
+      <w:bookmarkStart w:id="27" w:name="_Toc16593"/>
       <w:r>
         <w:rPr>
           <w:rFonts w:hint="default"/>
@@ -3866,9 +5072,9 @@
         </w:rPr>
         <w:drawing>
           <wp:inline distT="0" distB="0" distL="114300" distR="114300">
-            <wp:extent cx="6113145" cy="3302000"/>
-            <wp:effectExtent l="0" t="0" r="1905" b="12700"/>
-            <wp:docPr id="1" name="Image 1" descr="DC_P6"/>
+            <wp:extent cx="6113145" cy="3481070"/>
+            <wp:effectExtent l="0" t="0" r="1905" b="5080"/>
+            <wp:docPr id="9" name="Image 9" descr="DC_P6"/>
             <wp:cNvGraphicFramePr>
               <a:graphicFrameLocks xmlns:a="http://schemas.openxmlformats.org/drawingml/2006/main" noChangeAspect="1"/>
             </wp:cNvGraphicFramePr>
@@ -3876,7 +5082,7 @@
               <a:graphicData uri="http://schemas.openxmlformats.org/drawingml/2006/picture">
                 <pic:pic xmlns:pic="http://schemas.openxmlformats.org/drawingml/2006/picture">
                   <pic:nvPicPr>
-                    <pic:cNvPr id="1" name="Image 1" descr="DC_P6"/>
+                    <pic:cNvPr id="9" name="Image 9" descr="DC_P6"/>
                     <pic:cNvPicPr>
                       <a:picLocks noChangeAspect="1"/>
                     </pic:cNvPicPr>
@@ -3890,7 +5096,7 @@
                   <pic:spPr>
                     <a:xfrm>
                       <a:off x="0" y="0"/>
-                      <a:ext cx="6113145" cy="3302000"/>
+                      <a:ext cx="6113145" cy="3481070"/>
                     </a:xfrm>
                     <a:prstGeom prst="rect">
                       <a:avLst/>
@@ -3914,6 +5120,18 @@
       </w:r>
     </w:p>
     <w:p>
+      <w:r>
+        <w:br w:type="page"/>
+      </w:r>
+    </w:p>
+    <w:p>
+      <w:pPr>
+        <w:pStyle w:val="4"/>
+        <w:bidi w:val="0"/>
+        <w:jc w:val="center"/>
+      </w:pPr>
+    </w:p>
+    <w:p>
       <w:pPr>
         <w:pStyle w:val="6"/>
         <w:bidi w:val="0"/>
@@ -3922,7 +5140,7 @@
       <w:bookmarkStart w:id="28" w:name="__RefHeading___Toc6989_1673423559"/>
       <w:bookmarkEnd w:id="28"/>
       <w:bookmarkStart w:id="29" w:name="_Toc17878"/>
-      <w:bookmarkStart w:id="30" w:name="_Toc22991"/>
+      <w:bookmarkStart w:id="30" w:name="_Toc14121"/>
       <w:r>
         <w:t>Composants</w:t>
       </w:r>
@@ -4132,7 +5350,7 @@
           <w:rFonts w:hint="default"/>
           <w:lang w:val="fr-FR"/>
         </w:rPr>
-        <w:t xml:space="preserve"> : Composant nécessaire à la communication avec divers progiciels de gestion (comptabilité,  organisation RH, gestion commerciale etc.). La description de l’interface est fortement dépendante du système choisi.</w:t>
+        <w:t xml:space="preserve"> : Composant (éventuel) nécessaire à la communication avec divers progiciels de gestion (comptabilité,  organisation RH, gestion commerciale etc.). La description de l’interface est fortement dépendante du système choisi. (De manière simplifiée on peut aussi envisager une interface avec des produits tel que Access ou PowerBI ou même un fichier csv pour Excel).</w:t>
       </w:r>
     </w:p>
     <w:p>
@@ -4143,8 +5361,8 @@
       </w:pPr>
       <w:bookmarkStart w:id="31" w:name="__RefHeading___Toc6991_1673423559"/>
       <w:bookmarkEnd w:id="31"/>
-      <w:bookmarkStart w:id="32" w:name="_Toc21139"/>
-      <w:bookmarkStart w:id="33" w:name="_Toc31130"/>
+      <w:bookmarkStart w:id="32" w:name="_Toc29830"/>
+      <w:bookmarkStart w:id="33" w:name="_Toc21139"/>
       <w:r>
         <w:t xml:space="preserve">Composants </w:t>
       </w:r>
@@ -4164,40 +5382,26 @@
         <w:jc w:val="left"/>
         <w:rPr>
           <w:rFonts w:hint="default"/>
-          <w:lang w:val="fr-FR"/>
-        </w:rPr>
-      </w:pPr>
-      <w:r>
-        <w:rPr>
-          <w:rFonts w:hint="default"/>
-          <w:lang w:val="fr-FR"/>
-        </w:rPr>
-        <w:t>Les composants internes du système se répartissent principalement en 2 sections : le front office et le back office. Le front office est principalement consacré a servir le client en provenance du web ou physiquement présent sur le point de vente. Le back office va organiser la production et la vente des produits dans ses différentes étapes.</w:t>
-      </w:r>
-      <w:r>
-        <w:rPr>
-          <w:rFonts w:hint="default"/>
-          <w:lang w:val="fr-FR"/>
-        </w:rPr>
-        <w:br w:type="textWrapping"/>
-      </w:r>
-      <w:r>
-        <w:rPr>
-          <w:rFonts w:hint="default"/>
-          <w:lang w:val="fr-FR"/>
-        </w:rPr>
-        <w:br w:type="textWrapping"/>
-      </w:r>
-      <w:r>
-        <w:rPr>
-          <w:rFonts w:hint="default"/>
           <w:b/>
           <w:bCs/>
           <w:i/>
           <w:iCs/>
           <w:lang w:val="fr-FR"/>
         </w:rPr>
-        <w:t>Sur le front :</w:t>
+      </w:pPr>
+      <w:r>
+        <w:rPr>
+          <w:rFonts w:hint="default"/>
+          <w:lang w:val="fr-FR"/>
+        </w:rPr>
+        <w:t>Les composants internes du système se répartissent principalement en 2 sections : le front office et le back office. Le front office est principalement consacré a servir le client en provenance du web ou physiquement présent sur le point de vente. Le back office va organiser la production et la vente des produits dans ses différentes étapes.</w:t>
+      </w:r>
+      <w:r>
+        <w:rPr>
+          <w:rFonts w:hint="default"/>
+          <w:lang w:val="fr-FR"/>
+        </w:rPr>
+        <w:br w:type="textWrapping"/>
       </w:r>
       <w:r>
         <w:rPr>
@@ -4211,24 +5415,22 @@
           <w:rFonts w:hint="default"/>
           <w:b/>
           <w:bCs/>
-          <w:lang w:val="fr-FR"/>
-        </w:rPr>
-        <w:t>L’authentification</w:t>
-      </w:r>
-      <w:r>
-        <w:rPr>
-          <w:rFonts w:hint="default"/>
-          <w:lang w:val="fr-FR"/>
-        </w:rPr>
-        <w:t xml:space="preserve"> : Ce composant à pour but d’identifier ou d’enregistrer le client sur le site pour lui assurer un service continu de la commande à la livraison. </w:t>
-      </w:r>
-      <w:r>
-        <w:rPr>
-          <w:rFonts w:hint="default"/>
-          <w:lang w:val="fr-FR"/>
-        </w:rPr>
-        <w:br w:type="textWrapping"/>
-      </w:r>
+          <w:i/>
+          <w:iCs/>
+          <w:lang w:val="fr-FR"/>
+        </w:rPr>
+        <w:t>Sur le front :</w:t>
+      </w:r>
+    </w:p>
+    <w:p>
+      <w:pPr>
+        <w:pStyle w:val="4"/>
+        <w:jc w:val="left"/>
+        <w:rPr>
+          <w:rFonts w:hint="default"/>
+          <w:lang w:val="fr-FR"/>
+        </w:rPr>
+      </w:pPr>
       <w:r>
         <w:rPr>
           <w:rFonts w:hint="default"/>
@@ -4236,6 +5438,52 @@
           <w:bCs/>
           <w:lang w:val="fr-FR"/>
         </w:rPr>
+        <w:t>La consultation</w:t>
+      </w:r>
+      <w:r>
+        <w:rPr>
+          <w:rFonts w:hint="default"/>
+          <w:lang w:val="fr-FR"/>
+        </w:rPr>
+        <w:t xml:space="preserve"> : Le visiteur (connecté ou non) doit avoir accès au site et au choix des menus. Ce composant assure donc le service de navigation préalable à toute prise de commande.</w:t>
+      </w:r>
+      <w:r>
+        <w:rPr>
+          <w:rFonts w:hint="default"/>
+          <w:lang w:val="fr-FR"/>
+        </w:rPr>
+        <w:br w:type="textWrapping"/>
+      </w:r>
+      <w:r>
+        <w:rPr>
+          <w:rFonts w:hint="default"/>
+          <w:b/>
+          <w:bCs/>
+          <w:lang w:val="fr-FR"/>
+        </w:rPr>
+        <w:t>L’authentification</w:t>
+      </w:r>
+      <w:r>
+        <w:rPr>
+          <w:rFonts w:hint="default"/>
+          <w:lang w:val="fr-FR"/>
+        </w:rPr>
+        <w:t xml:space="preserve"> : Ce composant à pour but d’identifier ou d’enregistrer le client sur le site pour lui assurer un service continu de la commande à la livraison. </w:t>
+      </w:r>
+      <w:r>
+        <w:rPr>
+          <w:rFonts w:hint="default"/>
+          <w:lang w:val="fr-FR"/>
+        </w:rPr>
+        <w:br w:type="textWrapping"/>
+      </w:r>
+      <w:r>
+        <w:rPr>
+          <w:rFonts w:hint="default"/>
+          <w:b/>
+          <w:bCs/>
+          <w:lang w:val="fr-FR"/>
+        </w:rPr>
         <w:t>La prise de commande</w:t>
       </w:r>
       <w:r>
@@ -4243,7 +5491,7 @@
           <w:rFonts w:hint="default"/>
           <w:lang w:val="fr-FR"/>
         </w:rPr>
-        <w:t xml:space="preserve"> : Ce composant guide le client depuis le choix de sa commande jusqu’à sa validation.</w:t>
+        <w:t xml:space="preserve"> : Ce composant guide le client depuis le choix de sa commande (séléction) jusqu’à sa validation.</w:t>
       </w:r>
       <w:r>
         <w:rPr>
@@ -4409,7 +5657,7 @@
       <w:bookmarkStart w:id="34" w:name="__RefHeading___Toc6993_1673423559"/>
       <w:bookmarkEnd w:id="34"/>
       <w:bookmarkStart w:id="35" w:name="_Toc8111"/>
-      <w:bookmarkStart w:id="36" w:name="_Toc25570"/>
+      <w:bookmarkStart w:id="36" w:name="_Toc26159"/>
       <w:r>
         <w:t>Architecture de Déploiement</w:t>
       </w:r>
@@ -4420,16 +5668,6 @@
       <w:pPr>
         <w:pStyle w:val="4"/>
         <w:bidi w:val="0"/>
-        <w:jc w:val="center"/>
-      </w:pPr>
-      <w:r>
-        <w:t>Diagramme UML de déploiement</w:t>
-      </w:r>
-    </w:p>
-    <w:p>
-      <w:pPr>
-        <w:pStyle w:val="4"/>
-        <w:bidi w:val="0"/>
         <w:rPr>
           <w:rFonts w:hint="default"/>
           <w:lang w:val="fr-FR"/>
@@ -4442,9 +5680,9 @@
         </w:rPr>
         <w:drawing>
           <wp:inline distT="0" distB="0" distL="114300" distR="114300">
-            <wp:extent cx="6116320" cy="4319270"/>
-            <wp:effectExtent l="0" t="0" r="17780" b="5080"/>
-            <wp:docPr id="4" name="Image 4" descr="DD_P6"/>
+            <wp:extent cx="6116955" cy="4746625"/>
+            <wp:effectExtent l="0" t="0" r="17145" b="15875"/>
+            <wp:docPr id="12" name="Image 12" descr="DD_P6"/>
             <wp:cNvGraphicFramePr>
               <a:graphicFrameLocks xmlns:a="http://schemas.openxmlformats.org/drawingml/2006/main" noChangeAspect="1"/>
             </wp:cNvGraphicFramePr>
@@ -4452,7 +5690,7 @@
               <a:graphicData uri="http://schemas.openxmlformats.org/drawingml/2006/picture">
                 <pic:pic xmlns:pic="http://schemas.openxmlformats.org/drawingml/2006/picture">
                   <pic:nvPicPr>
-                    <pic:cNvPr id="4" name="Image 4" descr="DD_P6"/>
+                    <pic:cNvPr id="12" name="Image 12" descr="DD_P6"/>
                     <pic:cNvPicPr>
                       <a:picLocks noChangeAspect="1"/>
                     </pic:cNvPicPr>
@@ -4466,7 +5704,7 @@
                   <pic:spPr>
                     <a:xfrm>
                       <a:off x="0" y="0"/>
-                      <a:ext cx="6116320" cy="4319270"/>
+                      <a:ext cx="6116955" cy="4746625"/>
                     </a:xfrm>
                     <a:prstGeom prst="rect">
                       <a:avLst/>
@@ -4483,23 +5721,10 @@
       <w:pPr>
         <w:pStyle w:val="4"/>
         <w:bidi w:val="0"/>
-        <w:rPr>
-          <w:rFonts w:hint="default"/>
-          <w:lang w:val="fr-FR"/>
-        </w:rPr>
+        <w:jc w:val="center"/>
       </w:pPr>
       <w:r>
-        <w:rPr>
-          <w:rFonts w:hint="default"/>
-        </w:rPr>
-        <w:t>Les éléments matériels physiques et leurs interconnexions</w:t>
-      </w:r>
-      <w:r>
-        <w:rPr>
-          <w:rFonts w:hint="default"/>
-          <w:lang w:val="fr-FR"/>
-        </w:rPr>
-        <w:t xml:space="preserve"> :</w:t>
+        <w:t>Diagramme UML de déploiement</w:t>
       </w:r>
     </w:p>
     <w:p>
@@ -4514,9 +5739,15 @@
       <w:r>
         <w:rPr>
           <w:rFonts w:hint="default"/>
-          <w:lang w:val="fr-FR"/>
-        </w:rPr>
-        <w:t>- Navigateur (web browser) de l’ utilisateur/client se connecte par connexion http/https via ordinateur, téléphone ou tablette au serveur front office sur le service de commande.</w:t>
+        </w:rPr>
+        <w:t>Les éléments matériels physiques et leurs interconnexions</w:t>
+      </w:r>
+      <w:r>
+        <w:rPr>
+          <w:rFonts w:hint="default"/>
+          <w:lang w:val="fr-FR"/>
+        </w:rPr>
+        <w:t xml:space="preserve"> :</w:t>
       </w:r>
     </w:p>
     <w:p>
@@ -4533,7 +5764,7 @@
           <w:rFonts w:hint="default"/>
           <w:lang w:val="fr-FR"/>
         </w:rPr>
-        <w:t>-  Navigateur (web browser) de l’administrateur se connecte par connexion https au serveur back office sur le service de gestion.</w:t>
+        <w:t>- Serveur de base de données Mysql ou Maria DB pour la persistence des données.</w:t>
       </w:r>
     </w:p>
     <w:p>
@@ -4550,7 +5781,7 @@
           <w:rFonts w:hint="default"/>
           <w:lang w:val="fr-FR"/>
         </w:rPr>
-        <w:t>- Serveur web décentralisé ou frontal Nginx réceptionne les requêtes et les communique via socket</w:t>
+        <w:t>- Navigateur (web browser) de l’ utilisateur/client se connecte par connexion http/https via ordinateur, téléphone ou tablette au serveur front office sur le service de commande.</w:t>
       </w:r>
     </w:p>
     <w:p>
@@ -4567,7 +5798,7 @@
           <w:rFonts w:hint="default"/>
           <w:lang w:val="fr-FR"/>
         </w:rPr>
-        <w:t>- Gunicorn interface WSGI receptionne les requetes et les communique au framework Django</w:t>
+        <w:t>-  Navigateur (web browser) de l’administrateur se connecte par connexion https au serveur back office sur le service de gestion.</w:t>
       </w:r>
     </w:p>
     <w:p>
@@ -4584,7 +5815,41 @@
           <w:rFonts w:hint="default"/>
           <w:lang w:val="fr-FR"/>
         </w:rPr>
-        <w:t>- Django , le framework dispatch la requête invoque les objets callable.</w:t>
+        <w:t>- Serveur web décentralisé ou frontal Nginx réceptionne les requêtes et les communique via socket</w:t>
+      </w:r>
+    </w:p>
+    <w:p>
+      <w:pPr>
+        <w:pStyle w:val="4"/>
+        <w:bidi w:val="0"/>
+        <w:rPr>
+          <w:rFonts w:hint="default"/>
+          <w:lang w:val="fr-FR"/>
+        </w:rPr>
+      </w:pPr>
+      <w:r>
+        <w:rPr>
+          <w:rFonts w:hint="default"/>
+          <w:lang w:val="fr-FR"/>
+        </w:rPr>
+        <w:t>- Gunicorn interface WSGI receptionne les requêtes et les communique au framework Django</w:t>
+      </w:r>
+    </w:p>
+    <w:p>
+      <w:pPr>
+        <w:pStyle w:val="4"/>
+        <w:bidi w:val="0"/>
+        <w:rPr>
+          <w:rFonts w:hint="default"/>
+          <w:lang w:val="fr-FR"/>
+        </w:rPr>
+      </w:pPr>
+      <w:r>
+        <w:rPr>
+          <w:rFonts w:hint="default"/>
+          <w:lang w:val="fr-FR"/>
+        </w:rPr>
+        <w:t>- Django , le framework dispatch la requête invoque les objets «callable».</w:t>
       </w:r>
     </w:p>
     <w:p>
@@ -4613,8 +5878,8 @@
       </w:pPr>
       <w:bookmarkStart w:id="37" w:name="__RefHeading___Toc6995_1673423559"/>
       <w:bookmarkEnd w:id="37"/>
-      <w:bookmarkStart w:id="38" w:name="_Toc13843"/>
-      <w:bookmarkStart w:id="39" w:name="_Toc5949"/>
+      <w:bookmarkStart w:id="38" w:name="_Toc13098"/>
+      <w:bookmarkStart w:id="39" w:name="_Toc13843"/>
       <w:r>
         <w:t>Serveur de Base de données</w:t>
       </w:r>
@@ -4719,29 +5984,40 @@
       <w:pPr>
         <w:pStyle w:val="4"/>
         <w:bidi w:val="0"/>
+        <w:jc w:val="left"/>
         <w:rPr>
           <w:rFonts w:hint="default"/>
           <w:lang w:val="fr-FR"/>
         </w:rPr>
       </w:pPr>
       <w:r>
-        <w:t>Informations importantes / points particuliers</w:t>
-      </w:r>
-      <w:r>
-        <w:rPr>
-          <w:rFonts w:hint="default"/>
-          <w:lang w:val="fr-FR"/>
-        </w:rPr>
-        <w:t xml:space="preserve"> :</w:t>
-      </w:r>
-      <w:r>
-        <w:rPr>
+        <w:rPr>
+          <w:rStyle w:val="156"/>
+        </w:rPr>
+        <w:t xml:space="preserve">Informations importantes </w:t>
+      </w:r>
+      <w:r>
+        <w:rPr>
+          <w:rStyle w:val="156"/>
+          <w:rFonts w:hint="default"/>
+          <w:lang w:val="fr-FR"/>
+        </w:rPr>
+        <w:t xml:space="preserve">sur le jeu de test </w:t>
+      </w:r>
+      <w:r>
+        <w:rPr>
+          <w:rStyle w:val="156"/>
           <w:rFonts w:hint="default"/>
           <w:lang w:val="fr-FR"/>
         </w:rPr>
         <w:br w:type="textWrapping"/>
       </w:r>
       <w:r>
+        <w:rPr>
+          <w:rStyle w:val="156"/>
+          <w:rFonts w:hint="default"/>
+          <w:lang w:val="fr-FR"/>
+        </w:rPr>
         <w:br w:type="textWrapping"/>
       </w:r>
       <w:r>
@@ -4749,80 +6025,135 @@
           <w:rFonts w:hint="default"/>
           <w:lang w:val="fr-FR"/>
         </w:rPr>
-        <w:t xml:space="preserve">Le serveur de base de donnée pourra être sécurisé par le déploiement d’un serveur de backup en mode slave sur une configuration relativement peu couteuse.  </w:t>
+        <w:t>Le document d’installation des éléments présentés est disponible sur le repository  Github à l’adresse suivante :</w:t>
+      </w:r>
+      <w:r>
+        <w:rPr>
+          <w:rFonts w:hint="default"/>
+          <w:lang w:val="fr-FR"/>
+        </w:rPr>
+        <w:br w:type="textWrapping"/>
+      </w:r>
+      <w:r>
+        <w:rPr>
+          <w:rFonts w:hint="default"/>
+          <w:lang w:val="fr-FR"/>
+        </w:rPr>
+        <w:t xml:space="preserve"> </w:t>
+      </w:r>
+      <w:r>
+        <w:rPr>
+          <w:rFonts w:hint="default"/>
+          <w:lang w:val="fr-FR"/>
+        </w:rPr>
+        <w:fldChar w:fldCharType="begin"/>
+      </w:r>
+      <w:r>
+        <w:rPr>
+          <w:rFonts w:hint="default"/>
+          <w:lang w:val="fr-FR"/>
+        </w:rPr>
+        <w:instrText xml:space="preserve"> HYPERLINK "https://github.com/jean-charles-gibier/OC_pizza/blob/master/doc/document_jeu_de_test.docx" </w:instrText>
+      </w:r>
+      <w:r>
+        <w:rPr>
+          <w:rFonts w:hint="default"/>
+          <w:lang w:val="fr-FR"/>
+        </w:rPr>
+        <w:fldChar w:fldCharType="separate"/>
+      </w:r>
+      <w:r>
+        <w:rPr>
+          <w:rStyle w:val="35"/>
+          <w:rFonts w:hint="default"/>
+          <w:lang w:val="fr-FR"/>
+        </w:rPr>
+        <w:t>https://github.com/jean-charles-gibier/OC_pizza/blob/master/doc/document_jeu_de_test.docx</w:t>
+      </w:r>
+      <w:r>
+        <w:rPr>
+          <w:rFonts w:hint="default"/>
+          <w:lang w:val="fr-FR"/>
+        </w:rPr>
+        <w:fldChar w:fldCharType="end"/>
+      </w:r>
+      <w:r>
+        <w:br w:type="textWrapping"/>
+      </w:r>
+      <w:r>
+        <w:rPr>
+          <w:rFonts w:hint="default"/>
+          <w:lang w:val="fr-FR"/>
+        </w:rPr>
+        <w:t>Le script d’installation du schéma présenté est disponible sur le repository à l’adresse suivante :</w:t>
+      </w:r>
+      <w:r>
+        <w:rPr>
+          <w:rFonts w:hint="default"/>
+          <w:lang w:val="fr-FR"/>
+        </w:rPr>
+        <w:br w:type="textWrapping"/>
+      </w:r>
+      <w:r>
+        <w:rPr>
+          <w:rFonts w:hint="default"/>
+          <w:lang w:val="fr-FR"/>
+        </w:rPr>
+        <w:t xml:space="preserve"> </w:t>
+      </w:r>
+      <w:r>
+        <w:rPr>
+          <w:rFonts w:hint="default"/>
+          <w:lang w:val="fr-FR"/>
+        </w:rPr>
+        <w:fldChar w:fldCharType="begin"/>
+      </w:r>
+      <w:r>
+        <w:rPr>
+          <w:rFonts w:hint="default"/>
+          <w:lang w:val="fr-FR"/>
+        </w:rPr>
+        <w:instrText xml:space="preserve"> HYPERLINK "https://github.com/jean-charles-gibier/OC_pizza/blob/master/sql/init_db.sql" </w:instrText>
+      </w:r>
+      <w:r>
+        <w:rPr>
+          <w:rFonts w:hint="default"/>
+          <w:lang w:val="fr-FR"/>
+        </w:rPr>
+        <w:fldChar w:fldCharType="separate"/>
+      </w:r>
+      <w:r>
+        <w:rPr>
+          <w:rStyle w:val="35"/>
+          <w:rFonts w:hint="default"/>
+          <w:lang w:val="fr-FR"/>
+        </w:rPr>
+        <w:t>https://github.com/jean-charles-gibier/OC_pizza/blob/master/sql/init_db.sql</w:t>
+      </w:r>
+      <w:r>
+        <w:rPr>
+          <w:rFonts w:hint="default"/>
+          <w:lang w:val="fr-FR"/>
+        </w:rPr>
+        <w:fldChar w:fldCharType="end"/>
       </w:r>
     </w:p>
     <w:p>
       <w:pPr>
         <w:pStyle w:val="4"/>
         <w:bidi w:val="0"/>
+        <w:jc w:val="left"/>
         <w:rPr>
           <w:rFonts w:hint="default"/>
           <w:lang w:val="fr-FR"/>
         </w:rPr>
       </w:pPr>
-      <w:r>
-        <w:rPr>
-          <w:rFonts w:hint="default"/>
-          <w:lang w:val="fr-FR"/>
-        </w:rPr>
-        <w:t>Le script d’installation du schéma présenté est disponible sur le repository à l’adresse suivante :</w:t>
-      </w:r>
-      <w:r>
-        <w:rPr>
-          <w:rFonts w:hint="default"/>
-          <w:lang w:val="fr-FR"/>
-        </w:rPr>
-        <w:br w:type="textWrapping"/>
-      </w:r>
-      <w:r>
-        <w:rPr>
-          <w:rFonts w:hint="default"/>
-          <w:lang w:val="fr-FR"/>
-        </w:rPr>
-        <w:t xml:space="preserve"> </w:t>
-      </w:r>
-      <w:r>
-        <w:rPr>
-          <w:rFonts w:hint="default"/>
-          <w:lang w:val="fr-FR"/>
-        </w:rPr>
-        <w:fldChar w:fldCharType="begin"/>
-      </w:r>
-      <w:r>
-        <w:rPr>
-          <w:rFonts w:hint="default"/>
-          <w:lang w:val="fr-FR"/>
-        </w:rPr>
-        <w:instrText xml:space="preserve"> HYPERLINK "https://github.com/jean-charles-gibier/OC_pizza/blob/master/sql/init_db.sql" </w:instrText>
-      </w:r>
-      <w:r>
-        <w:rPr>
-          <w:rFonts w:hint="default"/>
-          <w:lang w:val="fr-FR"/>
-        </w:rPr>
-        <w:fldChar w:fldCharType="separate"/>
-      </w:r>
-      <w:r>
-        <w:rPr>
-          <w:rStyle w:val="35"/>
-          <w:rFonts w:hint="default"/>
-          <w:lang w:val="fr-FR"/>
-        </w:rPr>
-        <w:t>https://github.com/jean-charles-gibier/OC_pizza/blob/master/sql/init_db.sql</w:t>
-      </w:r>
-      <w:r>
-        <w:rPr>
-          <w:rFonts w:hint="default"/>
-          <w:lang w:val="fr-FR"/>
-        </w:rPr>
-        <w:fldChar w:fldCharType="end"/>
-      </w:r>
     </w:p>
     <w:p>
       <w:pPr>
         <w:pStyle w:val="4"/>
         <w:bidi w:val="0"/>
+        <w:jc w:val="left"/>
         <w:rPr>
           <w:rFonts w:hint="default"/>
           <w:lang w:val="fr-FR"/>
@@ -4830,16 +6161,86 @@
       </w:pPr>
       <w:r>
         <w:rPr>
-          <w:rFonts w:hint="default"/>
-          <w:lang w:val="fr-FR"/>
-        </w:rPr>
-        <w:t xml:space="preserve">La pile technique / materiel / application sera avantageusement déployée sur un cloud provider tel que Azure ou Gogle cloud ou AWS. </w:t>
+          <w:rStyle w:val="156"/>
+          <w:rFonts w:hint="default"/>
+          <w:lang w:val="fr-FR"/>
+        </w:rPr>
+        <w:t>P</w:t>
+      </w:r>
+      <w:r>
+        <w:rPr>
+          <w:rStyle w:val="156"/>
+        </w:rPr>
+        <w:t>oints particuliers</w:t>
+      </w:r>
+      <w:r>
+        <w:rPr>
+          <w:rStyle w:val="156"/>
+          <w:rFonts w:hint="default"/>
+          <w:lang w:val="fr-FR"/>
+        </w:rPr>
+        <w:t xml:space="preserve"> </w:t>
       </w:r>
     </w:p>
     <w:p>
       <w:pPr>
         <w:pStyle w:val="4"/>
         <w:bidi w:val="0"/>
+        <w:jc w:val="left"/>
+        <w:rPr>
+          <w:rFonts w:hint="default"/>
+          <w:lang w:val="fr-FR"/>
+        </w:rPr>
+      </w:pPr>
+      <w:r>
+        <w:rPr>
+          <w:rFonts w:hint="default"/>
+          <w:lang w:val="fr-FR"/>
+        </w:rPr>
+        <w:t>Parmi les suggestions, axes d’évolution du SI présenté :</w:t>
+      </w:r>
+    </w:p>
+    <w:p>
+      <w:pPr>
+        <w:pStyle w:val="4"/>
+        <w:bidi w:val="0"/>
+        <w:jc w:val="left"/>
+        <w:rPr>
+          <w:rFonts w:hint="default"/>
+          <w:lang w:val="fr-FR"/>
+        </w:rPr>
+      </w:pPr>
+      <w:r>
+        <w:rPr>
+          <w:rFonts w:hint="default"/>
+          <w:lang w:val="fr-FR"/>
+        </w:rPr>
+        <w:t xml:space="preserve">La pile technique/materiel/ application sera avantageusement déployée sur un cloud provider tel que Azure ou Gogle cloud ou AWS. </w:t>
+      </w:r>
+    </w:p>
+    <w:p>
+      <w:pPr>
+        <w:pStyle w:val="4"/>
+        <w:bidi w:val="0"/>
+        <w:jc w:val="left"/>
+        <w:rPr>
+          <w:rFonts w:hint="default"/>
+          <w:lang w:val="fr-FR"/>
+        </w:rPr>
+      </w:pPr>
+      <w:r>
+        <w:rPr>
+          <w:rFonts w:hint="default"/>
+          <w:lang w:val="fr-FR"/>
+        </w:rPr>
+        <w:t xml:space="preserve">Le serveur de base de donnée pourra être sécurisé par le déploiement d’un serveur de backup en mode slave sur une configuration relativement peu coûteuse.  </w:t>
+      </w:r>
+    </w:p>
+    <w:p>
+      <w:pPr>
+        <w:pStyle w:val="4"/>
+        <w:bidi w:val="0"/>
+        <w:jc w:val="left"/>
         <w:rPr>
           <w:rFonts w:hint="default"/>
           <w:lang w:val="fr-FR"/>
@@ -4853,12 +6254,14 @@
         <w:bidi w:val="0"/>
         <w:jc w:val="left"/>
       </w:pPr>
+      <w:bookmarkStart w:id="44" w:name="_GoBack"/>
+      <w:bookmarkEnd w:id="44"/>
       <w:bookmarkStart w:id="40" w:name="__RefHeading___Toc6997_1673423559"/>
       <w:bookmarkEnd w:id="40"/>
       <w:bookmarkStart w:id="41" w:name="__RefHeading___Toc6999_1673423559"/>
       <w:bookmarkEnd w:id="41"/>
-      <w:bookmarkStart w:id="42" w:name="_Toc4804"/>
-      <w:bookmarkStart w:id="43" w:name="_Toc30984"/>
+      <w:bookmarkStart w:id="42" w:name="_Toc18631"/>
+      <w:bookmarkStart w:id="43" w:name="_Toc4804"/>
       <w:r>
         <w:t>Glossaire</w:t>
       </w:r>
@@ -6344,8 +7747,6 @@
               </w:rPr>
               <w:t>Résultat d’une recette préparée par le pizzaiolo.</w:t>
             </w:r>
-            <w:bookmarkStart w:id="44" w:name="_GoBack"/>
-            <w:bookmarkEnd w:id="44"/>
           </w:p>
         </w:tc>
       </w:tr>
@@ -7525,14 +8926,6 @@
       <w:gridCol w:w="7585"/>
     </w:tblGrid>
     <w:tr>
-      <w:tblPrEx>
-        <w:tblCellMar>
-          <w:top w:w="0" w:type="dxa"/>
-          <w:left w:w="57" w:type="dxa"/>
-          <w:bottom w:w="0" w:type="dxa"/>
-          <w:right w:w="57" w:type="dxa"/>
-        </w:tblCellMar>
-      </w:tblPrEx>
       <w:trPr>
         <w:trHeight w:val="112" w:hRule="atLeast"/>
         <w:jc w:val="right"/>
@@ -8196,7 +9589,7 @@
     <w:lsdException w:unhideWhenUsed="0" w:uiPriority="0" w:semiHidden="0" w:name="index 8"/>
     <w:lsdException w:unhideWhenUsed="0" w:uiPriority="0" w:semiHidden="0" w:name="index 9"/>
     <w:lsdException w:unhideWhenUsed="0" w:uiPriority="0" w:semiHidden="0" w:name="toc 1"/>
-    <w:lsdException w:unhideWhenUsed="0" w:uiPriority="0" w:semiHidden="0" w:name="toc 2"/>
+    <w:lsdException w:qFormat="1" w:unhideWhenUsed="0" w:uiPriority="0" w:semiHidden="0" w:name="toc 2"/>
     <w:lsdException w:unhideWhenUsed="0" w:uiPriority="0" w:semiHidden="0" w:name="toc 3"/>
     <w:lsdException w:unhideWhenUsed="0" w:uiPriority="0" w:semiHidden="0" w:name="toc 4"/>
     <w:lsdException w:unhideWhenUsed="0" w:uiPriority="0" w:semiHidden="0" w:name="toc 5"/>
@@ -8226,13 +9619,13 @@
     <w:lsdException w:unhideWhenUsed="0" w:uiPriority="0" w:semiHidden="0" w:name="List"/>
     <w:lsdException w:unhideWhenUsed="0" w:uiPriority="0" w:semiHidden="0" w:name="List Bullet"/>
     <w:lsdException w:unhideWhenUsed="0" w:uiPriority="0" w:semiHidden="0" w:name="List Number"/>
-    <w:lsdException w:unhideWhenUsed="0" w:uiPriority="0" w:semiHidden="0" w:name="List 2"/>
+    <w:lsdException w:qFormat="1" w:unhideWhenUsed="0" w:uiPriority="0" w:semiHidden="0" w:name="List 2"/>
     <w:lsdException w:unhideWhenUsed="0" w:uiPriority="0" w:semiHidden="0" w:name="List 3"/>
     <w:lsdException w:unhideWhenUsed="0" w:uiPriority="0" w:semiHidden="0" w:name="List 4"/>
     <w:lsdException w:unhideWhenUsed="0" w:uiPriority="0" w:semiHidden="0" w:name="List 5"/>
     <w:lsdException w:unhideWhenUsed="0" w:uiPriority="0" w:semiHidden="0" w:name="List Bullet 2"/>
     <w:lsdException w:qFormat="1" w:unhideWhenUsed="0" w:uiPriority="0" w:semiHidden="0" w:name="List Bullet 3"/>
-    <w:lsdException w:unhideWhenUsed="0" w:uiPriority="0" w:semiHidden="0" w:name="List Bullet 4"/>
+    <w:lsdException w:qFormat="1" w:unhideWhenUsed="0" w:uiPriority="0" w:semiHidden="0" w:name="List Bullet 4"/>
     <w:lsdException w:unhideWhenUsed="0" w:uiPriority="0" w:semiHidden="0" w:name="List Bullet 5"/>
     <w:lsdException w:unhideWhenUsed="0" w:uiPriority="0" w:semiHidden="0" w:name="List Number 2"/>
     <w:lsdException w:unhideWhenUsed="0" w:uiPriority="0" w:semiHidden="0" w:name="List Number 3"/>
@@ -8240,7 +9633,7 @@
     <w:lsdException w:unhideWhenUsed="0" w:uiPriority="0" w:semiHidden="0" w:name="List Number 5"/>
     <w:lsdException w:qFormat="1" w:unhideWhenUsed="0" w:uiPriority="0" w:semiHidden="0" w:name="Title"/>
     <w:lsdException w:unhideWhenUsed="0" w:uiPriority="0" w:semiHidden="0" w:name="Closing"/>
-    <w:lsdException w:unhideWhenUsed="0" w:uiPriority="0" w:semiHidden="0" w:name="Signature"/>
+    <w:lsdException w:qFormat="1" w:unhideWhenUsed="0" w:uiPriority="0" w:semiHidden="0" w:name="Signature"/>
     <w:lsdException w:unhideWhenUsed="0" w:uiPriority="0" w:name="Default Paragraph Font"/>
     <w:lsdException w:unhideWhenUsed="0" w:uiPriority="0" w:semiHidden="0" w:name="Body Text"/>
     <w:lsdException w:unhideWhenUsed="0" w:uiPriority="0" w:semiHidden="0" w:name="Body Text Indent"/>
@@ -8251,7 +9644,7 @@
     <w:lsdException w:unhideWhenUsed="0" w:uiPriority="0" w:semiHidden="0" w:name="List Continue 5"/>
     <w:lsdException w:unhideWhenUsed="0" w:uiPriority="0" w:semiHidden="0" w:name="Message Header"/>
     <w:lsdException w:qFormat="1" w:unhideWhenUsed="0" w:uiPriority="0" w:semiHidden="0" w:name="Subtitle"/>
-    <w:lsdException w:unhideWhenUsed="0" w:uiPriority="0" w:semiHidden="0" w:name="Salutation"/>
+    <w:lsdException w:qFormat="1" w:unhideWhenUsed="0" w:uiPriority="0" w:semiHidden="0" w:name="Salutation"/>
     <w:lsdException w:unhideWhenUsed="0" w:uiPriority="0" w:semiHidden="0" w:name="Date"/>
     <w:lsdException w:unhideWhenUsed="0" w:uiPriority="0" w:semiHidden="0" w:name="Body Text First Indent"/>
     <w:lsdException w:unhideWhenUsed="0" w:uiPriority="0" w:semiHidden="0" w:name="Body Text First Indent 2"/>
@@ -8261,7 +9654,7 @@
     <w:lsdException w:unhideWhenUsed="0" w:uiPriority="0" w:semiHidden="0" w:name="Body Text Indent 2"/>
     <w:lsdException w:unhideWhenUsed="0" w:uiPriority="0" w:semiHidden="0" w:name="Body Text Indent 3"/>
     <w:lsdException w:unhideWhenUsed="0" w:uiPriority="0" w:semiHidden="0" w:name="Block Text"/>
-    <w:lsdException w:unhideWhenUsed="0" w:uiPriority="0" w:semiHidden="0" w:name="Hyperlink"/>
+    <w:lsdException w:qFormat="1" w:unhideWhenUsed="0" w:uiPriority="0" w:semiHidden="0" w:name="Hyperlink"/>
     <w:lsdException w:unhideWhenUsed="0" w:uiPriority="0" w:semiHidden="0" w:name="FollowedHyperlink"/>
     <w:lsdException w:qFormat="1" w:unhideWhenUsed="0" w:uiPriority="0" w:semiHidden="0" w:name="Strong"/>
     <w:lsdException w:qFormat="1" w:unhideWhenUsed="0" w:uiPriority="0" w:semiHidden="0" w:name="Emphasis"/>
@@ -8736,6 +10129,7 @@
     <w:name w:val="toc 2"/>
     <w:basedOn w:val="14"/>
     <w:next w:val="1"/>
+    <w:qFormat/>
     <w:uiPriority w:val="0"/>
     <w:pPr>
       <w:tabs>
@@ -8759,6 +10153,7 @@
   <w:style w:type="paragraph" w:styleId="28">
     <w:name w:val="List 2"/>
     <w:basedOn w:val="17"/>
+    <w:qFormat/>
     <w:uiPriority w:val="0"/>
     <w:pPr>
       <w:spacing w:before="0" w:after="120"/>
@@ -8768,6 +10163,7 @@
   <w:style w:type="paragraph" w:styleId="29">
     <w:name w:val="Signature"/>
     <w:basedOn w:val="1"/>
+    <w:qFormat/>
     <w:uiPriority w:val="0"/>
     <w:pPr>
       <w:suppressLineNumbers/>
@@ -8776,6 +10172,7 @@
   <w:style w:type="paragraph" w:styleId="30">
     <w:name w:val="List Bullet 4"/>
     <w:basedOn w:val="17"/>
+    <w:qFormat/>
     <w:uiPriority w:val="0"/>
     <w:pPr>
       <w:spacing w:before="0" w:after="120"/>
@@ -8786,6 +10183,7 @@
     <w:name w:val="Salutation"/>
     <w:basedOn w:val="1"/>
     <w:next w:val="1"/>
+    <w:qFormat/>
     <w:uiPriority w:val="0"/>
     <w:pPr>
       <w:suppressLineNumbers/>
@@ -8825,6 +10223,7 @@
   </w:style>
   <w:style w:type="character" w:styleId="35">
     <w:name w:val="Hyperlink"/>
+    <w:qFormat/>
     <w:uiPriority w:val="0"/>
     <w:rPr>
       <w:color w:val="0000FF"/>

</xml_diff>

<commit_message>
Ajout doc installation. #6 Post soutenance
</commit_message>
<xml_diff>
--- a/docs/Projet OC PIZZA - Dossier de conception technique2.docx
+++ b/docs/Projet OC PIZZA - Dossier de conception technique2.docx
@@ -19,14 +19,6 @@
         <w:gridCol w:w="9752"/>
       </w:tblGrid>
       <w:tr>
-        <w:tblPrEx>
-          <w:tblCellMar>
-            <w:top w:w="57" w:type="dxa"/>
-            <w:left w:w="57" w:type="dxa"/>
-            <w:bottom w:w="57" w:type="dxa"/>
-            <w:right w:w="57" w:type="dxa"/>
-          </w:tblCellMar>
-        </w:tblPrEx>
         <w:trPr>
           <w:trHeight w:val="9975" w:hRule="atLeast"/>
           <w:jc w:val="right"/>
@@ -383,7 +375,7 @@
             <w:fldChar w:fldCharType="begin"/>
           </w:r>
           <w:r>
-            <w:instrText xml:space="preserve"> PAGEREF _Toc20193 </w:instrText>
+            <w:instrText xml:space="preserve"> PAGEREF _Toc10301 </w:instrText>
           </w:r>
           <w:r>
             <w:fldChar w:fldCharType="separate"/>
@@ -409,7 +401,7 @@
             <w:fldChar w:fldCharType="begin"/>
           </w:r>
           <w:r>
-            <w:instrText xml:space="preserve"> PAGEREF _Toc12963 </w:instrText>
+            <w:instrText xml:space="preserve"> PAGEREF _Toc15085 </w:instrText>
           </w:r>
           <w:r>
             <w:fldChar w:fldCharType="separate"/>
@@ -439,7 +431,7 @@
             <w:fldChar w:fldCharType="begin"/>
           </w:r>
           <w:r>
-            <w:instrText xml:space="preserve"> PAGEREF _Toc7917 </w:instrText>
+            <w:instrText xml:space="preserve"> PAGEREF _Toc14628 </w:instrText>
           </w:r>
           <w:r>
             <w:fldChar w:fldCharType="separate"/>
@@ -468,7 +460,7 @@
             <w:fldChar w:fldCharType="begin"/>
           </w:r>
           <w:r>
-            <w:instrText xml:space="preserve"> PAGEREF _Toc9996 </w:instrText>
+            <w:instrText xml:space="preserve"> PAGEREF _Toc11929 </w:instrText>
           </w:r>
           <w:r>
             <w:fldChar w:fldCharType="separate"/>
@@ -498,7 +490,7 @@
             <w:fldChar w:fldCharType="begin"/>
           </w:r>
           <w:r>
-            <w:instrText xml:space="preserve"> PAGEREF _Toc11433 </w:instrText>
+            <w:instrText xml:space="preserve"> PAGEREF _Toc1312 </w:instrText>
           </w:r>
           <w:r>
             <w:fldChar w:fldCharType="separate"/>
@@ -531,7 +523,7 @@
             <w:fldChar w:fldCharType="begin"/>
           </w:r>
           <w:r>
-            <w:instrText xml:space="preserve"> PAGEREF _Toc29459 </w:instrText>
+            <w:instrText xml:space="preserve"> PAGEREF _Toc1859 </w:instrText>
           </w:r>
           <w:r>
             <w:fldChar w:fldCharType="separate"/>
@@ -557,7 +549,7 @@
             <w:fldChar w:fldCharType="begin"/>
           </w:r>
           <w:r>
-            <w:instrText xml:space="preserve"> PAGEREF _Toc18052 </w:instrText>
+            <w:instrText xml:space="preserve"> PAGEREF _Toc12386 </w:instrText>
           </w:r>
           <w:r>
             <w:fldChar w:fldCharType="separate"/>
@@ -587,7 +579,7 @@
             <w:fldChar w:fldCharType="begin"/>
           </w:r>
           <w:r>
-            <w:instrText xml:space="preserve"> PAGEREF _Toc4821 </w:instrText>
+            <w:instrText xml:space="preserve"> PAGEREF _Toc9311 </w:instrText>
           </w:r>
           <w:r>
             <w:fldChar w:fldCharType="separate"/>
@@ -627,7 +619,7 @@
             <w:fldChar w:fldCharType="begin"/>
           </w:r>
           <w:r>
-            <w:instrText xml:space="preserve"> PAGEREF _Toc27110 </w:instrText>
+            <w:instrText xml:space="preserve"> PAGEREF _Toc16518 </w:instrText>
           </w:r>
           <w:r>
             <w:fldChar w:fldCharType="separate"/>
@@ -661,7 +653,7 @@
             <w:fldChar w:fldCharType="begin"/>
           </w:r>
           <w:r>
-            <w:instrText xml:space="preserve"> PAGEREF _Toc16593 </w:instrText>
+            <w:instrText xml:space="preserve"> PAGEREF _Toc28973 </w:instrText>
           </w:r>
           <w:r>
             <w:fldChar w:fldCharType="separate"/>
@@ -705,13 +697,13 @@
             <w:fldChar w:fldCharType="begin"/>
           </w:r>
           <w:r>
-            <w:instrText xml:space="preserve"> PAGEREF _Toc14121 </w:instrText>
+            <w:instrText xml:space="preserve"> PAGEREF _Toc18328 </w:instrText>
           </w:r>
           <w:r>
             <w:fldChar w:fldCharType="separate"/>
           </w:r>
           <w:r>
-            <w:t>10</w:t>
+            <w:t>11</w:t>
           </w:r>
           <w:r>
             <w:fldChar w:fldCharType="end"/>
@@ -742,7 +734,7 @@
             <w:fldChar w:fldCharType="begin"/>
           </w:r>
           <w:r>
-            <w:instrText xml:space="preserve"> PAGEREF _Toc29830 </w:instrText>
+            <w:instrText xml:space="preserve"> PAGEREF _Toc25633 </w:instrText>
           </w:r>
           <w:r>
             <w:fldChar w:fldCharType="separate"/>
@@ -768,7 +760,7 @@
             <w:fldChar w:fldCharType="begin"/>
           </w:r>
           <w:r>
-            <w:instrText xml:space="preserve"> PAGEREF _Toc26159 </w:instrText>
+            <w:instrText xml:space="preserve"> PAGEREF _Toc25684 </w:instrText>
           </w:r>
           <w:r>
             <w:fldChar w:fldCharType="separate"/>
@@ -798,7 +790,88 @@
             <w:fldChar w:fldCharType="begin"/>
           </w:r>
           <w:r>
-            <w:instrText xml:space="preserve"> PAGEREF _Toc13098 </w:instrText>
+            <w:instrText xml:space="preserve"> PAGEREF _Toc708 </w:instrText>
+          </w:r>
+          <w:r>
+            <w:fldChar w:fldCharType="separate"/>
+          </w:r>
+          <w:r>
+            <w:t>13</w:t>
+          </w:r>
+          <w:r>
+            <w:fldChar w:fldCharType="end"/>
+          </w:r>
+        </w:p>
+        <w:p>
+          <w:pPr>
+            <w:pStyle w:val="22"/>
+            <w:tabs>
+              <w:tab w:val="right" w:leader="dot" w:pos="9638"/>
+              <w:tab w:val="clear" w:pos="9072"/>
+            </w:tabs>
+          </w:pPr>
+          <w:r>
+            <w:t xml:space="preserve">Informations importantes </w:t>
+          </w:r>
+          <w:r>
+            <w:rPr>
+              <w:rFonts w:hint="default"/>
+              <w:lang w:val="fr-FR"/>
+            </w:rPr>
+            <w:t xml:space="preserve">sur le jeu de test   </w:t>
+          </w:r>
+          <w:r>
+            <w:tab/>
+          </w:r>
+          <w:r>
+            <w:fldChar w:fldCharType="begin"/>
+          </w:r>
+          <w:r>
+            <w:instrText xml:space="preserve"> PAGEREF _Toc10507 </w:instrText>
+          </w:r>
+          <w:r>
+            <w:fldChar w:fldCharType="separate"/>
+          </w:r>
+          <w:r>
+            <w:t>13</w:t>
+          </w:r>
+          <w:r>
+            <w:fldChar w:fldCharType="end"/>
+          </w:r>
+        </w:p>
+        <w:p>
+          <w:pPr>
+            <w:pStyle w:val="22"/>
+            <w:tabs>
+              <w:tab w:val="right" w:leader="dot" w:pos="9638"/>
+              <w:tab w:val="clear" w:pos="9072"/>
+            </w:tabs>
+          </w:pPr>
+          <w:r>
+            <w:rPr>
+              <w:rFonts w:hint="default"/>
+              <w:lang w:val="fr-FR"/>
+            </w:rPr>
+            <w:t>P</w:t>
+          </w:r>
+          <w:r>
+            <w:t>oints particuliers</w:t>
+          </w:r>
+          <w:r>
+            <w:rPr>
+              <w:rFonts w:hint="default"/>
+              <w:lang w:val="fr-FR"/>
+            </w:rPr>
+            <w:t xml:space="preserve"> </w:t>
+          </w:r>
+          <w:r>
+            <w:tab/>
+          </w:r>
+          <w:r>
+            <w:fldChar w:fldCharType="begin"/>
+          </w:r>
+          <w:r>
+            <w:instrText xml:space="preserve"> PAGEREF _Toc21855 </w:instrText>
           </w:r>
           <w:r>
             <w:fldChar w:fldCharType="separate"/>
@@ -824,7 +897,7 @@
             <w:fldChar w:fldCharType="begin"/>
           </w:r>
           <w:r>
-            <w:instrText xml:space="preserve"> PAGEREF _Toc18631 </w:instrText>
+            <w:instrText xml:space="preserve"> PAGEREF _Toc18203 </w:instrText>
           </w:r>
           <w:r>
             <w:fldChar w:fldCharType="separate"/>
@@ -885,7 +958,7 @@
       </w:pPr>
       <w:bookmarkStart w:id="0" w:name="__RefHeading___Toc6971_1673423559"/>
       <w:bookmarkEnd w:id="0"/>
-      <w:bookmarkStart w:id="1" w:name="_Toc20193"/>
+      <w:bookmarkStart w:id="1" w:name="_Toc10301"/>
       <w:bookmarkStart w:id="2" w:name="_Toc10110"/>
       <w:r>
         <w:rPr>
@@ -1428,8 +1501,8 @@
       </w:pPr>
       <w:bookmarkStart w:id="3" w:name="__RefHeading___Toc6973_1673423559"/>
       <w:bookmarkEnd w:id="3"/>
-      <w:bookmarkStart w:id="4" w:name="_Toc2171"/>
-      <w:bookmarkStart w:id="5" w:name="_Toc12963"/>
+      <w:bookmarkStart w:id="4" w:name="_Toc15085"/>
+      <w:bookmarkStart w:id="5" w:name="_Toc2171"/>
       <w:r>
         <w:t>Introduction</w:t>
       </w:r>
@@ -1446,7 +1519,7 @@
       <w:bookmarkStart w:id="6" w:name="__RefHeading___Toc6975_1673423559"/>
       <w:bookmarkEnd w:id="6"/>
       <w:bookmarkStart w:id="7" w:name="_Toc27964"/>
-      <w:bookmarkStart w:id="8" w:name="_Toc7917"/>
+      <w:bookmarkStart w:id="8" w:name="_Toc14628"/>
       <w:r>
         <w:t>Objet du document</w:t>
       </w:r>
@@ -1551,7 +1624,7 @@
       </w:pPr>
       <w:bookmarkStart w:id="9" w:name="__RefHeading___Toc6977_1673423559"/>
       <w:bookmarkEnd w:id="9"/>
-      <w:bookmarkStart w:id="10" w:name="_Toc9996"/>
+      <w:bookmarkStart w:id="10" w:name="_Toc11929"/>
       <w:bookmarkStart w:id="11" w:name="_Toc0"/>
       <w:r>
         <w:rPr>
@@ -1571,8 +1644,8 @@
       </w:pPr>
       <w:bookmarkStart w:id="12" w:name="__RefHeading___Toc6979_1673423559"/>
       <w:bookmarkEnd w:id="12"/>
-      <w:bookmarkStart w:id="13" w:name="_Toc15374"/>
-      <w:bookmarkStart w:id="14" w:name="_Toc11433"/>
+      <w:bookmarkStart w:id="13" w:name="_Toc1312"/>
+      <w:bookmarkStart w:id="14" w:name="_Toc15374"/>
       <w:r>
         <w:t>Référentiel</w:t>
       </w:r>
@@ -2352,6 +2425,7 @@
           <w:lang w:val="fr-FR"/>
         </w:rPr>
       </w:pPr>
+      <w:bookmarkStart w:id="46" w:name="_GoBack"/>
       <w:r>
         <w:rPr>
           <w:rFonts w:hint="default" w:eastAsia="DejaVu Sans" w:cs="DejaVu Sans"/>
@@ -2359,9 +2433,9 @@
         </w:rPr>
         <w:drawing>
           <wp:inline distT="0" distB="0" distL="114300" distR="114300">
-            <wp:extent cx="6112510" cy="3709035"/>
-            <wp:effectExtent l="0" t="0" r="2540" b="5715"/>
-            <wp:docPr id="11" name="Image 11" descr="CD_P6_c"/>
+            <wp:extent cx="6111875" cy="3736340"/>
+            <wp:effectExtent l="0" t="0" r="3175" b="16510"/>
+            <wp:docPr id="8" name="Image 8" descr="CD_P6_c"/>
             <wp:cNvGraphicFramePr>
               <a:graphicFrameLocks xmlns:a="http://schemas.openxmlformats.org/drawingml/2006/main" noChangeAspect="1"/>
             </wp:cNvGraphicFramePr>
@@ -2369,19 +2443,13 @@
               <a:graphicData uri="http://schemas.openxmlformats.org/drawingml/2006/picture">
                 <pic:pic xmlns:pic="http://schemas.openxmlformats.org/drawingml/2006/picture">
                   <pic:nvPicPr>
-                    <pic:cNvPr id="11" name="Image 11" descr="CD_P6_c"/>
+                    <pic:cNvPr id="8" name="Image 8" descr="CD_P6_c"/>
                     <pic:cNvPicPr>
                       <a:picLocks noChangeAspect="1"/>
                     </pic:cNvPicPr>
                   </pic:nvPicPr>
                   <pic:blipFill>
-                    <a:blip r:embed="rId8">
-                      <a:extLst>
-                        <a:ext uri="{96DAC541-7B7A-43D3-8B79-37D633B846F1}">
-                          <asvg:svgBlip xmlns:asvg="http://schemas.microsoft.com/office/drawing/2016/SVG/main" r:embed="rId9"/>
-                        </a:ext>
-                      </a:extLst>
-                    </a:blip>
+                    <a:blip r:embed="rId8"/>
                     <a:stretch>
                       <a:fillRect/>
                     </a:stretch>
@@ -2389,7 +2457,7 @@
                   <pic:spPr>
                     <a:xfrm>
                       <a:off x="0" y="0"/>
-                      <a:ext cx="6112510" cy="3709035"/>
+                      <a:ext cx="6111875" cy="3736340"/>
                     </a:xfrm>
                     <a:prstGeom prst="rect">
                       <a:avLst/>
@@ -2401,6 +2469,7 @@
           </wp:inline>
         </w:drawing>
       </w:r>
+      <w:bookmarkEnd w:id="46"/>
     </w:p>
     <w:p>
       <w:pPr>
@@ -3113,10 +3182,10 @@
                     </pic:cNvPicPr>
                   </pic:nvPicPr>
                   <pic:blipFill>
-                    <a:blip r:embed="rId10">
+                    <a:blip r:embed="rId9">
                       <a:extLst>
                         <a:ext uri="{96DAC541-7B7A-43D3-8B79-37D633B846F1}">
-                          <asvg:svgBlip xmlns:asvg="http://schemas.microsoft.com/office/drawing/2016/SVG/main" r:embed="rId11"/>
+                          <asvg:svgBlip xmlns:asvg="http://schemas.microsoft.com/office/drawing/2016/SVG/main" r:embed="rId10"/>
                         </a:ext>
                       </a:extLst>
                     </a:blip>
@@ -3916,7 +3985,7 @@
                     </pic:cNvPicPr>
                   </pic:nvPicPr>
                   <pic:blipFill>
-                    <a:blip r:embed="rId12"/>
+                    <a:blip r:embed="rId11"/>
                     <a:stretch>
                       <a:fillRect/>
                     </a:stretch>
@@ -3948,8 +4017,8 @@
       </w:pPr>
       <w:bookmarkStart w:id="15" w:name="__RefHeading___Toc6981_1673423559"/>
       <w:bookmarkEnd w:id="15"/>
-      <w:bookmarkStart w:id="16" w:name="_Toc29459"/>
-      <w:bookmarkStart w:id="17" w:name="_Toc17539"/>
+      <w:bookmarkStart w:id="16" w:name="_Toc17539"/>
+      <w:bookmarkStart w:id="17" w:name="_Toc1859"/>
       <w:r>
         <w:rPr>
           <w:rFonts w:eastAsia="DejaVu Sans" w:cs="DejaVu Sans"/>
@@ -4790,7 +4859,7 @@
       <w:bookmarkStart w:id="18" w:name="__RefHeading___Toc6985_1673423559"/>
       <w:bookmarkEnd w:id="18"/>
       <w:bookmarkStart w:id="19" w:name="_Toc26676"/>
-      <w:bookmarkStart w:id="20" w:name="_Toc18052"/>
+      <w:bookmarkStart w:id="20" w:name="_Toc12386"/>
       <w:r>
         <w:t>Architecture Technique</w:t>
       </w:r>
@@ -4805,7 +4874,7 @@
       <w:bookmarkStart w:id="21" w:name="__RefHeading___Toc6987_1673423559"/>
       <w:bookmarkEnd w:id="21"/>
       <w:bookmarkStart w:id="22" w:name="_Toc11553"/>
-      <w:bookmarkStart w:id="23" w:name="_Toc4821"/>
+      <w:bookmarkStart w:id="23" w:name="_Toc9311"/>
       <w:r>
         <w:t>Application Web</w:t>
       </w:r>
@@ -4817,7 +4886,7 @@
         <w:pStyle w:val="6"/>
         <w:bidi w:val="0"/>
       </w:pPr>
-      <w:bookmarkStart w:id="24" w:name="_Toc27110"/>
+      <w:bookmarkStart w:id="24" w:name="_Toc16518"/>
       <w:bookmarkStart w:id="25" w:name="_Toc22730"/>
       <w:r>
         <w:rPr>
@@ -4967,7 +5036,7 @@
         </w:rPr>
       </w:pPr>
       <w:bookmarkStart w:id="26" w:name="_Toc1838"/>
-      <w:bookmarkStart w:id="27" w:name="_Toc16593"/>
+      <w:bookmarkStart w:id="27" w:name="_Toc28973"/>
       <w:r>
         <w:rPr>
           <w:rFonts w:hint="default"/>
@@ -5074,7 +5143,7 @@
           <wp:inline distT="0" distB="0" distL="114300" distR="114300">
             <wp:extent cx="6113145" cy="3481070"/>
             <wp:effectExtent l="0" t="0" r="1905" b="5080"/>
-            <wp:docPr id="9" name="Image 9" descr="DC_P6"/>
+            <wp:docPr id="4" name="Image 4" descr="DC_P6"/>
             <wp:cNvGraphicFramePr>
               <a:graphicFrameLocks xmlns:a="http://schemas.openxmlformats.org/drawingml/2006/main" noChangeAspect="1"/>
             </wp:cNvGraphicFramePr>
@@ -5082,13 +5151,13 @@
               <a:graphicData uri="http://schemas.openxmlformats.org/drawingml/2006/picture">
                 <pic:pic xmlns:pic="http://schemas.openxmlformats.org/drawingml/2006/picture">
                   <pic:nvPicPr>
-                    <pic:cNvPr id="9" name="Image 9" descr="DC_P6"/>
+                    <pic:cNvPr id="4" name="Image 4" descr="DC_P6"/>
                     <pic:cNvPicPr>
                       <a:picLocks noChangeAspect="1"/>
                     </pic:cNvPicPr>
                   </pic:nvPicPr>
                   <pic:blipFill>
-                    <a:blip r:embed="rId13"/>
+                    <a:blip r:embed="rId12"/>
                     <a:stretch>
                       <a:fillRect/>
                     </a:stretch>
@@ -5140,7 +5209,7 @@
       <w:bookmarkStart w:id="28" w:name="__RefHeading___Toc6989_1673423559"/>
       <w:bookmarkEnd w:id="28"/>
       <w:bookmarkStart w:id="29" w:name="_Toc17878"/>
-      <w:bookmarkStart w:id="30" w:name="_Toc14121"/>
+      <w:bookmarkStart w:id="30" w:name="_Toc18328"/>
       <w:r>
         <w:t>Composants</w:t>
       </w:r>
@@ -5361,7 +5430,7 @@
       </w:pPr>
       <w:bookmarkStart w:id="31" w:name="__RefHeading___Toc6991_1673423559"/>
       <w:bookmarkEnd w:id="31"/>
-      <w:bookmarkStart w:id="32" w:name="_Toc29830"/>
+      <w:bookmarkStart w:id="32" w:name="_Toc25633"/>
       <w:bookmarkStart w:id="33" w:name="_Toc21139"/>
       <w:r>
         <w:t xml:space="preserve">Composants </w:t>
@@ -5657,7 +5726,7 @@
       <w:bookmarkStart w:id="34" w:name="__RefHeading___Toc6993_1673423559"/>
       <w:bookmarkEnd w:id="34"/>
       <w:bookmarkStart w:id="35" w:name="_Toc8111"/>
-      <w:bookmarkStart w:id="36" w:name="_Toc26159"/>
+      <w:bookmarkStart w:id="36" w:name="_Toc25684"/>
       <w:r>
         <w:t>Architecture de Déploiement</w:t>
       </w:r>
@@ -5696,7 +5765,7 @@
                     </pic:cNvPicPr>
                   </pic:nvPicPr>
                   <pic:blipFill>
-                    <a:blip r:embed="rId14"/>
+                    <a:blip r:embed="rId13"/>
                     <a:stretch>
                       <a:fillRect/>
                     </a:stretch>
@@ -5878,8 +5947,8 @@
       </w:pPr>
       <w:bookmarkStart w:id="37" w:name="__RefHeading___Toc6995_1673423559"/>
       <w:bookmarkEnd w:id="37"/>
-      <w:bookmarkStart w:id="38" w:name="_Toc13098"/>
-      <w:bookmarkStart w:id="39" w:name="_Toc13843"/>
+      <w:bookmarkStart w:id="38" w:name="_Toc13843"/>
+      <w:bookmarkStart w:id="39" w:name="_Toc708"/>
       <w:r>
         <w:t>Serveur de Base de données</w:t>
       </w:r>
@@ -5990,6 +6059,7 @@
           <w:lang w:val="fr-FR"/>
         </w:rPr>
       </w:pPr>
+      <w:bookmarkStart w:id="40" w:name="_Toc10507"/>
       <w:r>
         <w:rPr>
           <w:rStyle w:val="156"/>
@@ -6020,6 +6090,7 @@
         </w:rPr>
         <w:br w:type="textWrapping"/>
       </w:r>
+      <w:bookmarkEnd w:id="40"/>
       <w:r>
         <w:rPr>
           <w:rFonts w:hint="default"/>
@@ -6053,7 +6124,7 @@
           <w:rFonts w:hint="default"/>
           <w:lang w:val="fr-FR"/>
         </w:rPr>
-        <w:instrText xml:space="preserve"> HYPERLINK "https://github.com/jean-charles-gibier/OC_pizza/blob/master/doc/document_jeu_de_test.docx" </w:instrText>
+        <w:instrText xml:space="preserve"> HYPERLINK "https://github.com/jean-charles-gibier/OC_pizza/blob/master/docs/document_jeu_de_test.docx" </w:instrText>
       </w:r>
       <w:r>
         <w:rPr>
@@ -6068,7 +6139,7 @@
           <w:rFonts w:hint="default"/>
           <w:lang w:val="fr-FR"/>
         </w:rPr>
-        <w:t>https://github.com/jean-charles-gibier/OC_pizza/blob/master/doc/document_jeu_de_test.docx</w:t>
+        <w:t>https://github.com/jean-charles-gibier/OC_pizza/blob/master/docs/document_jeu_de_test.docx</w:t>
       </w:r>
       <w:r>
         <w:rPr>
@@ -6159,6 +6230,7 @@
           <w:lang w:val="fr-FR"/>
         </w:rPr>
       </w:pPr>
+      <w:bookmarkStart w:id="41" w:name="_Toc21855"/>
       <w:r>
         <w:rPr>
           <w:rStyle w:val="156"/>
@@ -6181,6 +6253,7 @@
         </w:rPr>
         <w:t xml:space="preserve"> </w:t>
       </w:r>
+      <w:bookmarkEnd w:id="41"/>
     </w:p>
     <w:p>
       <w:pPr>
@@ -6254,19 +6327,17 @@
         <w:bidi w:val="0"/>
         <w:jc w:val="left"/>
       </w:pPr>
-      <w:bookmarkStart w:id="44" w:name="_GoBack"/>
+      <w:bookmarkStart w:id="42" w:name="__RefHeading___Toc6997_1673423559"/>
+      <w:bookmarkEnd w:id="42"/>
+      <w:bookmarkStart w:id="43" w:name="__RefHeading___Toc6999_1673423559"/>
+      <w:bookmarkEnd w:id="43"/>
+      <w:bookmarkStart w:id="44" w:name="_Toc4804"/>
+      <w:bookmarkStart w:id="45" w:name="_Toc18203"/>
+      <w:r>
+        <w:t>Glossaire</w:t>
+      </w:r>
       <w:bookmarkEnd w:id="44"/>
-      <w:bookmarkStart w:id="40" w:name="__RefHeading___Toc6997_1673423559"/>
-      <w:bookmarkEnd w:id="40"/>
-      <w:bookmarkStart w:id="41" w:name="__RefHeading___Toc6999_1673423559"/>
-      <w:bookmarkEnd w:id="41"/>
-      <w:bookmarkStart w:id="42" w:name="_Toc18631"/>
-      <w:bookmarkStart w:id="43" w:name="_Toc4804"/>
-      <w:r>
-        <w:t>Glossaire</w:t>
-      </w:r>
-      <w:bookmarkEnd w:id="42"/>
-      <w:bookmarkEnd w:id="43"/>
+      <w:bookmarkEnd w:id="45"/>
     </w:p>
     <w:tbl>
       <w:tblPr>
@@ -8926,6 +8997,14 @@
       <w:gridCol w:w="7585"/>
     </w:tblGrid>
     <w:tr>
+      <w:tblPrEx>
+        <w:tblCellMar>
+          <w:top w:w="0" w:type="dxa"/>
+          <w:left w:w="57" w:type="dxa"/>
+          <w:bottom w:w="0" w:type="dxa"/>
+          <w:right w:w="57" w:type="dxa"/>
+        </w:tblCellMar>
+      </w:tblPrEx>
       <w:trPr>
         <w:trHeight w:val="112" w:hRule="atLeast"/>
         <w:jc w:val="right"/>
@@ -9579,7 +9658,7 @@
     <w:lsdException w:qFormat="1" w:unhideWhenUsed="0" w:uiPriority="0" w:semiHidden="0" w:name="heading 7"/>
     <w:lsdException w:qFormat="1" w:unhideWhenUsed="0" w:uiPriority="0" w:semiHidden="0" w:name="heading 8"/>
     <w:lsdException w:qFormat="1" w:unhideWhenUsed="0" w:uiPriority="0" w:semiHidden="0" w:name="heading 9"/>
-    <w:lsdException w:unhideWhenUsed="0" w:uiPriority="0" w:semiHidden="0" w:name="index 1"/>
+    <w:lsdException w:qFormat="1" w:unhideWhenUsed="0" w:uiPriority="0" w:semiHidden="0" w:name="index 1"/>
     <w:lsdException w:unhideWhenUsed="0" w:uiPriority="0" w:semiHidden="0" w:name="index 2"/>
     <w:lsdException w:unhideWhenUsed="0" w:uiPriority="0" w:semiHidden="0" w:name="index 3"/>
     <w:lsdException w:unhideWhenUsed="0" w:uiPriority="0" w:semiHidden="0" w:name="index 4"/>
@@ -9590,9 +9669,9 @@
     <w:lsdException w:unhideWhenUsed="0" w:uiPriority="0" w:semiHidden="0" w:name="index 9"/>
     <w:lsdException w:unhideWhenUsed="0" w:uiPriority="0" w:semiHidden="0" w:name="toc 1"/>
     <w:lsdException w:qFormat="1" w:unhideWhenUsed="0" w:uiPriority="0" w:semiHidden="0" w:name="toc 2"/>
-    <w:lsdException w:unhideWhenUsed="0" w:uiPriority="0" w:semiHidden="0" w:name="toc 3"/>
+    <w:lsdException w:qFormat="1" w:unhideWhenUsed="0" w:uiPriority="0" w:semiHidden="0" w:name="toc 3"/>
     <w:lsdException w:unhideWhenUsed="0" w:uiPriority="0" w:semiHidden="0" w:name="toc 4"/>
-    <w:lsdException w:unhideWhenUsed="0" w:uiPriority="0" w:semiHidden="0" w:name="toc 5"/>
+    <w:lsdException w:qFormat="1" w:unhideWhenUsed="0" w:uiPriority="0" w:semiHidden="0" w:name="toc 5"/>
     <w:lsdException w:unhideWhenUsed="0" w:uiPriority="0" w:semiHidden="0" w:name="toc 6"/>
     <w:lsdException w:unhideWhenUsed="0" w:uiPriority="0" w:semiHidden="0" w:name="toc 7"/>
     <w:lsdException w:unhideWhenUsed="0" w:uiPriority="0" w:semiHidden="0" w:name="toc 8"/>
@@ -9601,7 +9680,7 @@
     <w:lsdException w:unhideWhenUsed="0" w:uiPriority="0" w:semiHidden="0" w:name="footnote text"/>
     <w:lsdException w:unhideWhenUsed="0" w:uiPriority="0" w:semiHidden="0" w:name="annotation text"/>
     <w:lsdException w:unhideWhenUsed="0" w:uiPriority="0" w:semiHidden="0" w:name="header"/>
-    <w:lsdException w:unhideWhenUsed="0" w:uiPriority="0" w:semiHidden="0" w:name="footer"/>
+    <w:lsdException w:qFormat="1" w:unhideWhenUsed="0" w:uiPriority="0" w:semiHidden="0" w:name="footer"/>
     <w:lsdException w:unhideWhenUsed="0" w:uiPriority="0" w:semiHidden="0" w:name="index heading"/>
     <w:lsdException w:qFormat="1" w:unhideWhenUsed="0" w:uiPriority="0" w:semiHidden="0" w:name="caption"/>
     <w:lsdException w:unhideWhenUsed="0" w:uiPriority="0" w:semiHidden="0" w:name="table of figures"/>
@@ -9638,7 +9717,7 @@
     <w:lsdException w:unhideWhenUsed="0" w:uiPriority="0" w:semiHidden="0" w:name="Body Text"/>
     <w:lsdException w:unhideWhenUsed="0" w:uiPriority="0" w:semiHidden="0" w:name="Body Text Indent"/>
     <w:lsdException w:unhideWhenUsed="0" w:uiPriority="0" w:semiHidden="0" w:name="List Continue"/>
-    <w:lsdException w:unhideWhenUsed="0" w:uiPriority="0" w:semiHidden="0" w:name="List Continue 2"/>
+    <w:lsdException w:qFormat="1" w:unhideWhenUsed="0" w:uiPriority="0" w:semiHidden="0" w:name="List Continue 2"/>
     <w:lsdException w:unhideWhenUsed="0" w:uiPriority="0" w:semiHidden="0" w:name="List Continue 3"/>
     <w:lsdException w:unhideWhenUsed="0" w:uiPriority="0" w:semiHidden="0" w:name="List Continue 4"/>
     <w:lsdException w:unhideWhenUsed="0" w:uiPriority="0" w:semiHidden="0" w:name="List Continue 5"/>
@@ -9958,6 +10037,7 @@
     <w:name w:val="toc 5"/>
     <w:basedOn w:val="14"/>
     <w:next w:val="1"/>
+    <w:qFormat/>
     <w:uiPriority w:val="0"/>
     <w:pPr>
       <w:tabs>
@@ -9995,6 +10075,7 @@
   <w:style w:type="paragraph" w:styleId="16">
     <w:name w:val="List Continue 2"/>
     <w:basedOn w:val="17"/>
+    <w:qFormat/>
     <w:uiPriority w:val="0"/>
     <w:pPr>
       <w:spacing w:before="0" w:after="120"/>
@@ -10027,6 +10108,7 @@
     <w:name w:val="index 1"/>
     <w:basedOn w:val="1"/>
     <w:next w:val="1"/>
+    <w:qFormat/>
     <w:uiPriority w:val="0"/>
   </w:style>
   <w:style w:type="paragraph" w:styleId="20">
@@ -10066,6 +10148,7 @@
     <w:name w:val="toc 3"/>
     <w:basedOn w:val="14"/>
     <w:next w:val="1"/>
+    <w:qFormat/>
     <w:uiPriority w:val="0"/>
     <w:pPr>
       <w:tabs>
@@ -10083,6 +10166,7 @@
   <w:style w:type="paragraph" w:styleId="23">
     <w:name w:val="footer"/>
     <w:basedOn w:val="1"/>
+    <w:qFormat/>
     <w:uiPriority w:val="0"/>
     <w:pPr>
       <w:suppressLineNumbers/>

</xml_diff>